<commit_message>
test profundidad promedio por insert (revisar este commit algun dia xd)
</commit_message>
<xml_diff>
--- a/informe.docx
+++ b/informe.docx
@@ -8593,10 +8593,7 @@
         <w:t>d</w:t>
       </w:r>
       <w:r>
-        <w:t>, entonces se puede obtener que l</w:t>
-      </w:r>
-      <w:r>
-        <w:t xml:space="preserve">a profundidad máxima </w:t>
+        <w:t xml:space="preserve">, entonces se puede obtener que la profundidad máxima </w:t>
       </w:r>
       <w:r>
         <w:rPr>
@@ -8793,10 +8790,7 @@
         <w:t xml:space="preserve">la distancia mínima entre todos los puntos de un conjunto de datos puede conocerse </w:t>
       </w:r>
       <w:r>
-        <w:t xml:space="preserve">desde antes de insertarlos a la estructura, por lo que </w:t>
-      </w:r>
-      <w:r>
-        <w:t>se tiene algo similar</w:t>
+        <w:t>desde antes de insertarlos a la estructura, por lo que se tiene algo similar</w:t>
       </w:r>
       <w:r>
         <w:t xml:space="preserve"> a la búsqueda, ya que el peor de los casos de inserción se dará cuando se inserten los dos puntos que tienen distancia mínima entre ellos, y para este caso se tendrá que recorrer hasta la profundidad h para resolver la colisión de puntos.</w:t>
@@ -8884,11 +8878,13 @@
       <w:pPr>
         <w:rPr>
           <w:color w:val="FF0000"/>
+          <w:lang w:val="en-US"/>
         </w:rPr>
       </w:pPr>
       <w:r>
         <w:rPr>
           <w:color w:val="FF0000"/>
+          <w:lang w:val="en-US"/>
         </w:rPr>
         <w:t>2 * dx/r * i - dx + dx/r, 2 * dy/r * j - dy + dy/r</w:t>
       </w:r>
@@ -9877,27 +9873,14 @@
       <w:r>
         <w:t xml:space="preserve">Ilustración </w:t>
       </w:r>
-      <w:r>
-        <w:fldChar w:fldCharType="begin"/>
-      </w:r>
-      <w:r>
-        <w:instrText xml:space="preserve"> SEQ Ilustración \* ARABIC </w:instrText>
-      </w:r>
-      <w:r>
-        <w:fldChar w:fldCharType="separate"/>
-      </w:r>
-      <w:r>
-        <w:rPr>
-          <w:noProof/>
-        </w:rPr>
-        <w:t>1</w:t>
-      </w:r>
-      <w:r>
-        <w:rPr>
-          <w:noProof/>
-        </w:rPr>
-        <w:fldChar w:fldCharType="end"/>
-      </w:r>
+      <w:fldSimple w:instr=" SEQ Ilustración \* ARABIC ">
+        <w:r>
+          <w:rPr>
+            <w:noProof/>
+          </w:rPr>
+          <w:t>1</w:t>
+        </w:r>
+      </w:fldSimple>
       <w:r>
         <w:t xml:space="preserve"> </w:t>
       </w:r>
@@ -9983,27 +9966,14 @@
       <w:r>
         <w:t xml:space="preserve">Ilustración </w:t>
       </w:r>
-      <w:r>
-        <w:fldChar w:fldCharType="begin"/>
-      </w:r>
-      <w:r>
-        <w:instrText xml:space="preserve"> SEQ Ilustración \* ARABIC </w:instrText>
-      </w:r>
-      <w:r>
-        <w:fldChar w:fldCharType="separate"/>
-      </w:r>
-      <w:r>
-        <w:rPr>
-          <w:noProof/>
-        </w:rPr>
-        <w:t>2</w:t>
-      </w:r>
-      <w:r>
-        <w:rPr>
-          <w:noProof/>
-        </w:rPr>
-        <w:fldChar w:fldCharType="end"/>
-      </w:r>
+      <w:fldSimple w:instr=" SEQ Ilustración \* ARABIC ">
+        <w:r>
+          <w:rPr>
+            <w:noProof/>
+          </w:rPr>
+          <w:t>2</w:t>
+        </w:r>
+      </w:fldSimple>
       <w:r>
         <w:t xml:space="preserve"> </w:t>
       </w:r>
@@ -10156,27 +10126,14 @@
       <w:r>
         <w:t xml:space="preserve">Ilustración </w:t>
       </w:r>
-      <w:r>
-        <w:fldChar w:fldCharType="begin"/>
-      </w:r>
-      <w:r>
-        <w:instrText xml:space="preserve"> SEQ Ilustración \* ARABIC </w:instrText>
-      </w:r>
-      <w:r>
-        <w:fldChar w:fldCharType="separate"/>
-      </w:r>
-      <w:r>
-        <w:rPr>
-          <w:noProof/>
-        </w:rPr>
-        <w:t>3</w:t>
-      </w:r>
-      <w:r>
-        <w:rPr>
-          <w:noProof/>
-        </w:rPr>
-        <w:fldChar w:fldCharType="end"/>
-      </w:r>
+      <w:fldSimple w:instr=" SEQ Ilustración \* ARABIC ">
+        <w:r>
+          <w:rPr>
+            <w:noProof/>
+          </w:rPr>
+          <w:t>3</w:t>
+        </w:r>
+      </w:fldSimple>
       <w:r>
         <w:t xml:space="preserve"> </w:t>
       </w:r>
@@ -10198,27 +10155,14 @@
       <w:r>
         <w:t xml:space="preserve">Ilustración </w:t>
       </w:r>
-      <w:r>
-        <w:fldChar w:fldCharType="begin"/>
-      </w:r>
-      <w:r>
-        <w:instrText xml:space="preserve"> SEQ Ilustración \* ARABIC </w:instrText>
-      </w:r>
-      <w:r>
-        <w:fldChar w:fldCharType="separate"/>
-      </w:r>
-      <w:r>
-        <w:rPr>
-          <w:noProof/>
-        </w:rPr>
-        <w:t>4</w:t>
-      </w:r>
-      <w:r>
-        <w:rPr>
-          <w:noProof/>
-        </w:rPr>
-        <w:fldChar w:fldCharType="end"/>
-      </w:r>
+      <w:fldSimple w:instr=" SEQ Ilustración \* ARABIC ">
+        <w:r>
+          <w:rPr>
+            <w:noProof/>
+          </w:rPr>
+          <w:t>4</w:t>
+        </w:r>
+      </w:fldSimple>
       <w:r>
         <w:t xml:space="preserve"> </w:t>
       </w:r>
@@ -10346,27 +10290,14 @@
                             <w:r>
                               <w:t xml:space="preserve">Ilustración </w:t>
                             </w:r>
-                            <w:r>
-                              <w:fldChar w:fldCharType="begin"/>
-                            </w:r>
-                            <w:r>
-                              <w:instrText xml:space="preserve"> SEQ Ilustración \* ARABIC </w:instrText>
-                            </w:r>
-                            <w:r>
-                              <w:fldChar w:fldCharType="separate"/>
-                            </w:r>
-                            <w:r>
-                              <w:rPr>
-                                <w:noProof/>
-                              </w:rPr>
-                              <w:t>5</w:t>
-                            </w:r>
-                            <w:r>
-                              <w:rPr>
-                                <w:noProof/>
-                              </w:rPr>
-                              <w:fldChar w:fldCharType="end"/>
-                            </w:r>
+                            <w:fldSimple w:instr=" SEQ Ilustración \* ARABIC ">
+                              <w:r>
+                                <w:rPr>
+                                  <w:noProof/>
+                                </w:rPr>
+                                <w:t>5</w:t>
+                              </w:r>
+                            </w:fldSimple>
                             <w:r>
                               <w:t xml:space="preserve"> República Democrática del Congo</w:t>
                             </w:r>
@@ -10400,27 +10331,14 @@
                       <w:r>
                         <w:t xml:space="preserve">Ilustración </w:t>
                       </w:r>
-                      <w:r>
-                        <w:fldChar w:fldCharType="begin"/>
-                      </w:r>
-                      <w:r>
-                        <w:instrText xml:space="preserve"> SEQ Ilustración \* ARABIC </w:instrText>
-                      </w:r>
-                      <w:r>
-                        <w:fldChar w:fldCharType="separate"/>
-                      </w:r>
-                      <w:r>
-                        <w:rPr>
-                          <w:noProof/>
-                        </w:rPr>
-                        <w:t>5</w:t>
-                      </w:r>
-                      <w:r>
-                        <w:rPr>
-                          <w:noProof/>
-                        </w:rPr>
-                        <w:fldChar w:fldCharType="end"/>
-                      </w:r>
+                      <w:fldSimple w:instr=" SEQ Ilustración \* ARABIC ">
+                        <w:r>
+                          <w:rPr>
+                            <w:noProof/>
+                          </w:rPr>
+                          <w:t>5</w:t>
+                        </w:r>
+                      </w:fldSimple>
                       <w:r>
                         <w:t xml:space="preserve"> República Democrática del Congo</w:t>
                       </w:r>
@@ -10529,15 +10447,8 @@
     </w:p>
     <w:p/>
     <w:p>
-      <w:pPr>
-        <w:pStyle w:val="ListParagraph"/>
-        <w:numPr>
-          <w:ilvl w:val="0"/>
-          <w:numId w:val="2"/>
-        </w:numPr>
-      </w:pPr>
-      <w:r>
-        <w:t xml:space="preserve">Las PR-Quadtree se pueden utilizar como hash-tables de llave bidimensional. </w:t>
+      <w:r>
+        <w:t>Posibles optimizaciones</w:t>
       </w:r>
     </w:p>
     <w:p>
@@ -10549,7 +10460,13 @@
         </w:numPr>
       </w:pPr>
       <w:r>
-        <w:t>Se puede mejorar el rendimiento almacenando mas de un punto por cuadrante</w:t>
+        <w:t>-</w:t>
+      </w:r>
+      <w:r>
+        <w:t xml:space="preserve"> </w:t>
+      </w:r>
+      <w:r>
+        <w:t>Se podría hacer algo análogo a las funciones Hash, donde antes de aplicar un insert se aplicase una función a los puntos de forma que estos tengan una transformación en el espacio. Si se utilizara una transformación que distribuyese mejor los puntos en el espacio (como para casos en que existan zonas muy densas) se podría obtener un árbol de nodos mejor distribuidos, es decir ramas menos profundas, lo que impactaría directamente en la velocidad de acceso a los datos.</w:t>
       </w:r>
     </w:p>
     <w:p>
@@ -10561,19 +10478,7 @@
         </w:numPr>
       </w:pPr>
       <w:r>
-        <w:t>Se podría hacer algo análogo a las funciones Hash, donde antes de aplicar un insert se aplica</w:t>
-      </w:r>
-      <w:r>
-        <w:t>se</w:t>
-      </w:r>
-      <w:r>
-        <w:t xml:space="preserve"> una función a los puntos de forma que estos tengan una transformación en el espacio. Si se utilizara una transformación que distribuye</w:t>
-      </w:r>
-      <w:r>
-        <w:t>se</w:t>
-      </w:r>
-      <w:r>
-        <w:t xml:space="preserve"> mejor los puntos en el espacio (como para casos en que existan zonas muy densas) se podría obtener un árbol de nodos mejor distribuidos, es decir ramas menos profundas, lo que impactaría directamente en la velocidad de acceso a los datos.</w:t>
+        <w:t>Se puede mejorar el rendimiento almacenando mas de un punto por cuadrante</w:t>
       </w:r>
     </w:p>
     <w:p>
@@ -10585,19 +10490,7 @@
         </w:numPr>
       </w:pPr>
       <w:r>
-        <w:t>Al crear la estructura existen algunos nodos hoja con bajas profundidades (2 :O??)</w:t>
-      </w:r>
-      <w:r>
-        <w:t xml:space="preserve"> esto quiere decir que hay algunos cuadrantes de GRAN tamaño que poseen 1 solo punto, lo mas probable es que sean islas. De este dato se puede inferir/concluir</w:t>
-      </w:r>
-      <w:r>
-        <w:t xml:space="preserve"> que entre mas arriba este un nodo en el árbol (es decir entre menor sea su profundidad), más alejado estará este punto de los otros. </w:t>
-      </w:r>
-      <w:r>
-        <w:t xml:space="preserve">De esta forma la estructura PR-Quadtree puede servir para deducir el aislamiento entre puntos. AHORA, esto no siempre es así, ya que podríamos estar en nodos de baja profundidad pero un nodo hermano puede tener un punto que este muy cercano, por ejemplo, si dos puntos están al lado del mismo borde en sus cuadrantes, entonces no están aislados! </w:t>
-      </w:r>
-      <w:r>
-        <w:t>De todas maneras debe existir una forma de decidir el nivel de aislamiento, quizás se puede calcular la existencia de al menos un nodo entre ambos nodos, y eso aseguraría que se encuentran alejados.</w:t>
+        <w:t>El puntero a nodo padre podría eliminarse reemplazando get_father() por un proceso que calcule el father.</w:t>
       </w:r>
     </w:p>
     <w:p>
@@ -10608,42 +10501,19 @@
           <w:numId w:val="2"/>
         </w:numPr>
       </w:pPr>
-      <w:r>
-        <w:t>El puntero a nodo padre podría eliminarse reemplazando get_father() por un proceso que calcule el father</w:t>
-      </w:r>
-      <w:r>
-        <w:t>.</w:t>
-      </w:r>
     </w:p>
     <w:p/>
+    <w:p/>
     <w:p>
-      <w:r>
-        <w:t>- los tiempos de insercion son tan rapidos ( menores a 50 uSeg) que las pruebas de velocidad tienden a mostrar</w:t>
-      </w:r>
-    </w:p>
-    <w:p>
-      <w:r>
-        <w:t>ruido provocado por "quien sabe qué estará haciendo el compu xD". Debido a esto hicimos la prueba de aumentar</w:t>
-      </w:r>
-    </w:p>
-    <w:p>
-      <w:r>
-        <w:t>el area del cuadrante inicial de 360x360 a 200MillonesX200Millones XD pero esto solo aumento la profundidad</w:t>
-      </w:r>
-    </w:p>
-    <w:p>
-      <w:r>
-        <w:t xml:space="preserve">maxima de los nodos en el quadtree de 32 a 51, por lo que sigue siendo una profundidad muy pequeña para realizar </w:t>
-      </w:r>
-    </w:p>
-    <w:p>
-      <w:r>
-        <w:t>pruebas :p</w:t>
-      </w:r>
-    </w:p>
-    <w:p>
-      <w:r>
-        <w:t>por obtener:!!!!</w:t>
+      <w:pPr>
+        <w:pStyle w:val="ListParagraph"/>
+        <w:numPr>
+          <w:ilvl w:val="0"/>
+          <w:numId w:val="2"/>
+        </w:numPr>
+      </w:pPr>
+      <w:r>
+        <w:t xml:space="preserve">Las PR-Quadtree se pueden utilizar como hash-tables de llave bidimensional. </w:t>
       </w:r>
     </w:p>
     <w:p>
@@ -10655,7 +10525,77 @@
         </w:numPr>
       </w:pPr>
       <w:r>
-        <w:t>Obtener grafica de hisrograma de profundidades por inserción para mostrar como crece el árbol en profundidad a medida que se insertan elementos.</w:t>
+        <w:t>Al crear la estructura existen algunos nodos hoja con bajas profundidades (2 :O??)</w:t>
+      </w:r>
+      <w:r>
+        <w:t xml:space="preserve"> esto quiere decir que hay algunos cuadrantes de GRAN tamaño que poseen 1 solo punto, lo mas probable es que sean islas. De este dato se puede inferir/concluir</w:t>
+      </w:r>
+      <w:r>
+        <w:t xml:space="preserve"> que entre mas arriba este un nodo en el árbol (es decir entre menor sea su profundidad), más alejado estará este punto de los otros. </w:t>
+      </w:r>
+      <w:r>
+        <w:t xml:space="preserve">De esta forma la estructura PR-Quadtree puede servir para deducir el aislamiento entre puntos. AHORA, esto no siempre es así, ya que podríamos estar en nodos de baja profundidad pero un nodo hermano puede tener un punto que este muy cercano, por ejemplo, si dos puntos están al lado del mismo borde en sus cuadrantes, entonces no están aislados! </w:t>
+      </w:r>
+      <w:r>
+        <w:t>De todas maneras debe existir una forma de decidir el nivel de aislamiento, quizás se puede calcular la existencia de al menos un nodo entre ambos nodos, y eso aseguraría que se encuentran alejados.</w:t>
+      </w:r>
+    </w:p>
+    <w:p/>
+    <w:p>
+      <w:r>
+        <w:t xml:space="preserve">- los tiempos de </w:t>
+      </w:r>
+      <w:r>
+        <w:t>inserción</w:t>
+      </w:r>
+      <w:r>
+        <w:t xml:space="preserve"> son tan </w:t>
+      </w:r>
+      <w:r>
+        <w:t>rápidos</w:t>
+      </w:r>
+      <w:r>
+        <w:t xml:space="preserve"> ( menores a 50 uSeg) que las pruebas de velocidad tienden a mostrar</w:t>
+      </w:r>
+      <w:r>
+        <w:t xml:space="preserve"> </w:t>
+      </w:r>
+      <w:r>
+        <w:t>ruido provocado por "quien sabe qué estará haciendo el compu xD". Debido a esto hicimos la prueba de aumentar</w:t>
+      </w:r>
+      <w:r>
+        <w:t xml:space="preserve"> </w:t>
+      </w:r>
+      <w:r>
+        <w:t xml:space="preserve">el </w:t>
+      </w:r>
+      <w:r>
+        <w:t>área</w:t>
+      </w:r>
+      <w:r>
+        <w:t xml:space="preserve"> del cuadrante inicial de 360x360 a 200MillonesX200Millones XD pero esto solo aumento la profundidad</w:t>
+      </w:r>
+      <w:r>
+        <w:t xml:space="preserve"> </w:t>
+      </w:r>
+      <w:r>
+        <w:t>m</w:t>
+      </w:r>
+      <w:r>
+        <w:t>á</w:t>
+      </w:r>
+      <w:r>
+        <w:t xml:space="preserve">xima de los nodos en el quadtree de 32 a 51, por lo que sigue siendo una profundidad muy pequeña para realizar </w:t>
+      </w:r>
+    </w:p>
+    <w:p>
+      <w:r>
+        <w:t>pruebas :p</w:t>
+      </w:r>
+    </w:p>
+    <w:p>
+      <w:r>
+        <w:t>por obtener:!!!!</w:t>
       </w:r>
     </w:p>
     <w:p>
@@ -10667,6 +10607,19 @@
         </w:numPr>
       </w:pPr>
       <w:r>
+        <w:t>Obtener grafica de hisrograma de profundidades por inserción para mostrar como crece el árbol en profundidad a medida que se insertan elementos.</w:t>
+      </w:r>
+    </w:p>
+    <w:p>
+      <w:pPr>
+        <w:pStyle w:val="ListParagraph"/>
+        <w:numPr>
+          <w:ilvl w:val="0"/>
+          <w:numId w:val="2"/>
+        </w:numPr>
+      </w:pPr>
+      <w:r>
+        <w:lastRenderedPageBreak/>
         <w:t>Histogramas y profundidades</w:t>
       </w:r>
     </w:p>

</xml_diff>

<commit_message>
ultimo update antes de entregar proyecto :>
</commit_message>
<xml_diff>
--- a/informe.docx
+++ b/informe.docx
@@ -24,15 +24,7 @@
     </w:p>
     <w:p>
       <w:r>
-        <w:t xml:space="preserve">Los registros de datos espaciales suelen incluir la localización de los datos como uno de sus atributos. Para el caso de datos que se encuentran en un espacio bidimensional, es necesario hacer uso de estructuras de datos que permitan accesos eficientes a los datos para inserción y búsqueda. Un tipo de estructura que permite esto, es el de los </w:t>
-      </w:r>
-      <w:proofErr w:type="spellStart"/>
-      <w:r>
-        <w:t>Quadtree</w:t>
-      </w:r>
-      <w:proofErr w:type="spellEnd"/>
-      <w:r>
-        <w:t>, que corresponde a un árbol de nodos que subdividen el espacio.</w:t>
+        <w:t>Los registros de datos espaciales suelen incluir la localización de los datos como uno de sus atributos. Para el caso de datos que se encuentran en un espacio bidimensional, es necesario hacer uso de estructuras de datos que permitan accesos eficientes a los datos para inserción y búsqueda. Un tipo de estructura que permite esto, es el de los Quadtree, que corresponde a un árbol de nodos que subdividen el espacio.</w:t>
       </w:r>
     </w:p>
     <w:p>
@@ -50,7 +42,6 @@
           <w:bCs/>
         </w:rPr>
       </w:pPr>
-      <w:proofErr w:type="spellStart"/>
       <w:r>
         <w:rPr>
           <w:b/>
@@ -58,18 +49,55 @@
         </w:rPr>
         <w:t>QuadTree</w:t>
       </w:r>
-      <w:proofErr w:type="spellEnd"/>
     </w:p>
     <w:p>
       <w:r>
         <w:t>El</w:t>
       </w:r>
       <w:r>
+        <w:t xml:space="preserve"> Quad</w:t>
+      </w:r>
+      <w:r>
+        <w:t>t</w:t>
+      </w:r>
+      <w:r>
+        <w:t xml:space="preserve">ree corresponde a una estructura de tipo árbol en la que cada nodo </w:t>
+      </w:r>
+      <w:r>
+        <w:t>posee 4 nodos hijo</w:t>
+      </w:r>
+      <w:r>
+        <w:t xml:space="preserve">. </w:t>
+      </w:r>
+      <w:r>
+        <w:t>Es</w:t>
+      </w:r>
+      <w:r>
+        <w:t xml:space="preserve"> el análogo bidimensional de</w:t>
+      </w:r>
+      <w:r>
+        <w:t>l</w:t>
+      </w:r>
+      <w:r>
+        <w:t xml:space="preserve"> Octree</w:t>
+      </w:r>
+      <w:r>
+        <w:t xml:space="preserve"> y </w:t>
+      </w:r>
+      <w:r>
+        <w:t>es</w:t>
+      </w:r>
+      <w:r>
+        <w:t xml:space="preserve"> utilizado para particionar un espacio bidimensional de forma recursiva subdividiéndolo en 4 cuadrantes.</w:t>
+      </w:r>
+      <w:r>
         <w:t xml:space="preserve"> </w:t>
       </w:r>
-      <w:proofErr w:type="spellStart"/>
-      <w:r>
-        <w:t>Quad</w:t>
+      <w:r>
+        <w:t>Los datos pueden estar almacenados como estructuras los que se asocian a las hojas del árbol.</w:t>
+      </w:r>
+      <w:r>
+        <w:t xml:space="preserve"> Existen distintas clases de Quad</w:t>
       </w:r>
       <w:r>
         <w:t>t</w:t>
@@ -77,84 +105,20 @@
       <w:r>
         <w:t>ree</w:t>
       </w:r>
-      <w:proofErr w:type="spellEnd"/>
-      <w:r>
-        <w:t xml:space="preserve"> corresponde a una estructura de tipo árbol en la que cada nodo </w:t>
-      </w:r>
-      <w:r>
-        <w:t>posee 4 nodos hijo</w:t>
-      </w:r>
-      <w:r>
-        <w:t xml:space="preserve">. </w:t>
-      </w:r>
-      <w:r>
-        <w:t>Es</w:t>
-      </w:r>
-      <w:r>
-        <w:t xml:space="preserve"> el análogo bidimensional de</w:t>
-      </w:r>
-      <w:r>
-        <w:t>l</w:t>
-      </w:r>
-      <w:r>
-        <w:t xml:space="preserve"> </w:t>
-      </w:r>
-      <w:proofErr w:type="spellStart"/>
-      <w:r>
-        <w:t>Octree</w:t>
-      </w:r>
-      <w:proofErr w:type="spellEnd"/>
-      <w:r>
-        <w:t xml:space="preserve"> y </w:t>
-      </w:r>
-      <w:r>
-        <w:t>es</w:t>
-      </w:r>
-      <w:r>
-        <w:t xml:space="preserve"> utilizado para particionar un espacio bidimensional de forma recursiva subdividiéndolo en 4 cuadrantes.</w:t>
-      </w:r>
-      <w:r>
-        <w:t xml:space="preserve"> </w:t>
-      </w:r>
-      <w:r>
-        <w:t>Los datos pueden estar almacenados como estructuras los que se asocian a las hojas del árbol.</w:t>
-      </w:r>
-      <w:r>
-        <w:t xml:space="preserve"> Existen distintas clases de </w:t>
-      </w:r>
-      <w:proofErr w:type="spellStart"/>
-      <w:r>
-        <w:t>Quad</w:t>
+      <w:r>
+        <w:t>,</w:t>
+      </w:r>
+      <w:r>
+        <w:t xml:space="preserve"> las que pueden poseer subdivisiones cuadradas o rectangulares dependiendo del tipo</w:t>
+      </w:r>
+      <w:r>
+        <w:t>. En general las estructuras de tipo Quad</w:t>
       </w:r>
       <w:r>
         <w:t>t</w:t>
       </w:r>
       <w:r>
-        <w:t>ree</w:t>
-      </w:r>
-      <w:proofErr w:type="spellEnd"/>
-      <w:r>
-        <w:t>,</w:t>
-      </w:r>
-      <w:r>
-        <w:t xml:space="preserve"> las que pueden poseer subdivisiones cuadradas o rectangulares dependiendo del tipo</w:t>
-      </w:r>
-      <w:r>
-        <w:t xml:space="preserve">. En general las estructuras de tipo </w:t>
-      </w:r>
-      <w:proofErr w:type="spellStart"/>
-      <w:r>
-        <w:t>Quad</w:t>
-      </w:r>
-      <w:r>
-        <w:t>t</w:t>
-      </w:r>
-      <w:r>
-        <w:t>ree</w:t>
-      </w:r>
-      <w:proofErr w:type="spellEnd"/>
-      <w:r>
-        <w:t xml:space="preserve"> cumplen con las siguientes propiedades:</w:t>
+        <w:t>ree cumplen con las siguientes propiedades:</w:t>
       </w:r>
     </w:p>
     <w:p>
@@ -195,72 +159,19 @@
     </w:p>
     <w:p>
       <w:r>
-        <w:t xml:space="preserve">Los </w:t>
-      </w:r>
-      <w:proofErr w:type="spellStart"/>
-      <w:r>
-        <w:t>Quad</w:t>
+        <w:t>Los Quad</w:t>
       </w:r>
       <w:r>
         <w:t>t</w:t>
       </w:r>
       <w:r>
-        <w:t>ree</w:t>
-      </w:r>
-      <w:proofErr w:type="spellEnd"/>
-      <w:r>
-        <w:t xml:space="preserve"> se pueden clasificar en función del tipo de datos que representan, tales como puntos, líneas, curvas y áreas.</w:t>
-      </w:r>
-      <w:r>
-        <w:t xml:space="preserve"> Algunos tipos son el </w:t>
-      </w:r>
-      <w:proofErr w:type="spellStart"/>
-      <w:r>
-        <w:t>Region</w:t>
-      </w:r>
-      <w:proofErr w:type="spellEnd"/>
-      <w:r>
-        <w:t xml:space="preserve"> </w:t>
-      </w:r>
-      <w:proofErr w:type="spellStart"/>
-      <w:r>
-        <w:t>Quadtree</w:t>
-      </w:r>
-      <w:proofErr w:type="spellEnd"/>
-      <w:r>
-        <w:t xml:space="preserve">, el Point </w:t>
-      </w:r>
-      <w:proofErr w:type="spellStart"/>
-      <w:r>
-        <w:t>Quadtree</w:t>
-      </w:r>
-      <w:proofErr w:type="spellEnd"/>
-      <w:r>
-        <w:t>, Point-</w:t>
-      </w:r>
-      <w:proofErr w:type="spellStart"/>
-      <w:r>
-        <w:t>region</w:t>
-      </w:r>
-      <w:proofErr w:type="spellEnd"/>
-      <w:r>
-        <w:t xml:space="preserve"> </w:t>
-      </w:r>
-      <w:proofErr w:type="spellStart"/>
-      <w:r>
-        <w:t>Quadtree</w:t>
-      </w:r>
-      <w:proofErr w:type="spellEnd"/>
-      <w:r>
-        <w:t xml:space="preserve"> y Edge </w:t>
-      </w:r>
-      <w:proofErr w:type="spellStart"/>
-      <w:r>
-        <w:t>Quadtree</w:t>
-      </w:r>
-      <w:proofErr w:type="spellEnd"/>
-      <w:r>
-        <w:t>.</w:t>
+        <w:t>ree se pueden clasificar en función del tipo de datos que representan, tales como puntos, líneas, curvas y áreas.</w:t>
+      </w:r>
+      <w:r>
+        <w:t xml:space="preserve"> Algunos tipos son el Region Quadtree, el Point Quadtree</w:t>
+      </w:r>
+      <w:r>
+        <w:t>, Point-region Quadtree y Edge Quadtree.</w:t>
       </w:r>
     </w:p>
     <w:p>
@@ -349,7 +260,6 @@
         </w:rPr>
         <w:t>oint-</w:t>
       </w:r>
-      <w:proofErr w:type="spellStart"/>
       <w:r>
         <w:rPr>
           <w:b/>
@@ -362,60 +272,37 @@
           <w:b/>
           <w:bCs/>
         </w:rPr>
-        <w:t>egion</w:t>
-      </w:r>
-      <w:proofErr w:type="spellEnd"/>
+        <w:t xml:space="preserve">egion </w:t>
+      </w:r>
       <w:r>
         <w:rPr>
           <w:b/>
           <w:bCs/>
         </w:rPr>
-        <w:t xml:space="preserve"> </w:t>
-      </w:r>
-      <w:proofErr w:type="spellStart"/>
+        <w:t>Quad</w:t>
+      </w:r>
       <w:r>
         <w:rPr>
           <w:b/>
           <w:bCs/>
         </w:rPr>
-        <w:t>Quad</w:t>
+        <w:t>t</w:t>
       </w:r>
       <w:r>
         <w:rPr>
           <w:b/>
           <w:bCs/>
         </w:rPr>
-        <w:t>t</w:t>
-      </w:r>
-      <w:r>
-        <w:rPr>
-          <w:b/>
-          <w:bCs/>
-        </w:rPr>
         <w:t>ree</w:t>
       </w:r>
-      <w:proofErr w:type="spellEnd"/>
     </w:p>
     <w:p>
       <w:r>
-        <w:t>Un PR-</w:t>
-      </w:r>
-      <w:proofErr w:type="spellStart"/>
-      <w:r>
-        <w:t>Quadtree</w:t>
-      </w:r>
-      <w:proofErr w:type="spellEnd"/>
-      <w:r>
-        <w:t xml:space="preserve"> corresponde a un</w:t>
-      </w:r>
-      <w:r>
-        <w:t xml:space="preserve"> tipo de </w:t>
-      </w:r>
-      <w:proofErr w:type="spellStart"/>
-      <w:r>
-        <w:t>Quadtree</w:t>
-      </w:r>
-      <w:proofErr w:type="spellEnd"/>
+        <w:t>Un PR-Quadtree corresponde a un</w:t>
+      </w:r>
+      <w:r>
+        <w:t xml:space="preserve"> tipo de Quadtree</w:t>
+      </w:r>
       <w:r>
         <w:t xml:space="preserve"> donde</w:t>
       </w:r>
@@ -444,15 +331,7 @@
         <w:t>.</w:t>
       </w:r>
       <w:r>
-        <w:t xml:space="preserve"> De esta forma, se tiene que el PR-</w:t>
-      </w:r>
-      <w:proofErr w:type="spellStart"/>
-      <w:r>
-        <w:t>Quadtree</w:t>
-      </w:r>
-      <w:proofErr w:type="spellEnd"/>
-      <w:r>
-        <w:t xml:space="preserve"> es un árbol cuyos nodos </w:t>
+        <w:t xml:space="preserve"> De esta forma, se tiene que el PR-Quadtree es un árbol cuyos nodos </w:t>
       </w:r>
       <w:r>
         <w:t>representan un</w:t>
@@ -493,15 +372,7 @@
         <w:t xml:space="preserve">, la estructura que toma </w:t>
       </w:r>
       <w:r>
-        <w:t>un PR-</w:t>
-      </w:r>
-      <w:proofErr w:type="spellStart"/>
-      <w:r>
-        <w:t>Quadtree</w:t>
-      </w:r>
-      <w:proofErr w:type="spellEnd"/>
-      <w:r>
-        <w:t xml:space="preserve"> depende solamente de los datos que contiene</w:t>
+        <w:t>un PR-Quadtree depende solamente de los datos que contiene</w:t>
       </w:r>
       <w:r>
         <w:t>, sin importar el orden</w:t>
@@ -527,15 +398,7 @@
     </w:p>
     <w:p>
       <w:r>
-        <w:t>Una de las principales razones para usar una estructura PR-</w:t>
-      </w:r>
-      <w:proofErr w:type="spellStart"/>
-      <w:r>
-        <w:t>Quadtree</w:t>
-      </w:r>
-      <w:proofErr w:type="spellEnd"/>
-      <w:r>
-        <w:t xml:space="preserve"> se debe a los tiempos de acceso a los datos</w:t>
+        <w:t>Una de las principales razones para usar una estructura PR-Quadtree se debe a los tiempos de acceso a los datos</w:t>
       </w:r>
       <w:r>
         <w:t>. Datos que se encuentren bien distribuidos en el espacio</w:t>
@@ -568,15 +431,7 @@
         <w:t xml:space="preserve"> </w:t>
       </w:r>
       <w:r>
-        <w:t xml:space="preserve">El </w:t>
-      </w:r>
-      <w:proofErr w:type="spellStart"/>
-      <w:r>
-        <w:t>Quadtree</w:t>
-      </w:r>
-      <w:proofErr w:type="spellEnd"/>
-      <w:r>
-        <w:t xml:space="preserve"> no es un árbol simétrico, ya que su topología depende directamente de </w:t>
+        <w:t xml:space="preserve">El Quadtree no es un árbol simétrico, ya que su topología depende directamente de </w:t>
       </w:r>
       <w:r>
         <w:t xml:space="preserve">la posición espacial </w:t>
@@ -600,15 +455,7 @@
         <w:t xml:space="preserve"> puntos se encuentren muy cercanos en el espacio, lo que se vería reflejado en </w:t>
       </w:r>
       <w:r>
-        <w:t xml:space="preserve">ramas muy profundas en el </w:t>
-      </w:r>
-      <w:proofErr w:type="spellStart"/>
-      <w:r>
-        <w:t>Quadtree</w:t>
-      </w:r>
-      <w:proofErr w:type="spellEnd"/>
-      <w:r>
-        <w:t xml:space="preserve">, lo que </w:t>
+        <w:t xml:space="preserve">ramas muy profundas en el Quadtree, lo que </w:t>
       </w:r>
       <w:r>
         <w:t>resulta en tiempos de acceso mayores.</w:t>
@@ -617,15 +464,7 @@
         <w:t xml:space="preserve"> En cierta forma l</w:t>
       </w:r>
       <w:r>
-        <w:t>a estructura PR-</w:t>
-      </w:r>
-      <w:proofErr w:type="spellStart"/>
-      <w:r>
-        <w:t>Quadtree</w:t>
-      </w:r>
-      <w:proofErr w:type="spellEnd"/>
-      <w:r>
-        <w:t xml:space="preserve"> </w:t>
+        <w:t xml:space="preserve">a estructura PR-Quadtree </w:t>
       </w:r>
       <w:r>
         <w:t>se puede</w:t>
@@ -804,15 +643,7 @@
         <w:t xml:space="preserve">Para </w:t>
       </w:r>
       <w:r>
-        <w:t>implementar una estructura PR-</w:t>
-      </w:r>
-      <w:proofErr w:type="spellStart"/>
-      <w:r>
-        <w:t>Quadtree</w:t>
-      </w:r>
-      <w:proofErr w:type="spellEnd"/>
-      <w:r>
-        <w:t xml:space="preserve"> es necesario primero representar sus partes. Una forma simple de hacer esto es considerar distintos tipos de nodo, que se diferencien en la cantidad de puntos que contienen en el cuadrante que representan. </w:t>
+        <w:t xml:space="preserve">implementar una estructura PR-Quadtree es necesario primero representar sus partes. Una forma simple de hacer esto es considerar distintos tipos de nodo, que se diferencien en la cantidad de puntos que contienen en el cuadrante que representan. </w:t>
       </w:r>
       <w:r>
         <w:t>De esta forma se tienen 3 tipos de nodo, los nodos blancos, los nodos negros</w:t>
@@ -830,15 +661,7 @@
         <w:t xml:space="preserve"> son nodos intermedios (no hoja) que apuntan a 4 nodos hijo, los cuales a su vez pueden también ser blancos, negros o grises.</w:t>
       </w:r>
       <w:r>
-        <w:t xml:space="preserve"> La estructura PR-</w:t>
-      </w:r>
-      <w:proofErr w:type="spellStart"/>
-      <w:r>
-        <w:t>Quadtree</w:t>
-      </w:r>
-      <w:proofErr w:type="spellEnd"/>
-      <w:r>
-        <w:t xml:space="preserve"> al iniciar vacía consiste solo de un nodo blanco en un principio.</w:t>
+        <w:t xml:space="preserve"> La estructura PR-Quadtree al iniciar vacía consiste solo de un nodo blanco en un principio.</w:t>
       </w:r>
       <w:r>
         <w:t xml:space="preserve"> </w:t>
@@ -958,25 +781,8 @@
                                 <w:szCs w:val="18"/>
                               </w:rPr>
                               <w:tab/>
-                            </w:r>
-                            <w:proofErr w:type="spellStart"/>
-                            <w:proofErr w:type="gramStart"/>
-                            <w:r>
-                              <w:rPr>
-                                <w:sz w:val="18"/>
-                                <w:szCs w:val="18"/>
-                              </w:rPr>
-                              <w:t>pos</w:t>
-                            </w:r>
-                            <w:proofErr w:type="spellEnd"/>
-                            <w:r>
-                              <w:rPr>
-                                <w:sz w:val="18"/>
-                                <w:szCs w:val="18"/>
-                              </w:rPr>
-                              <w:t xml:space="preserve"> x</w:t>
-                            </w:r>
-                            <w:proofErr w:type="gramEnd"/>
+                              <w:t>pos x</w:t>
+                            </w:r>
                           </w:p>
                           <w:p>
                             <w:pPr>
@@ -988,21 +794,12 @@
                                 <w:szCs w:val="18"/>
                               </w:rPr>
                             </w:pPr>
-                            <w:proofErr w:type="spellStart"/>
                             <w:r>
                               <w:rPr>
                                 <w:sz w:val="18"/>
                                 <w:szCs w:val="18"/>
                               </w:rPr>
-                              <w:t>pos</w:t>
-                            </w:r>
-                            <w:proofErr w:type="spellEnd"/>
-                            <w:r>
-                              <w:rPr>
-                                <w:sz w:val="18"/>
-                                <w:szCs w:val="18"/>
-                              </w:rPr>
-                              <w:t xml:space="preserve"> y</w:t>
+                              <w:t>pos y</w:t>
                             </w:r>
                           </w:p>
                           <w:p/>
@@ -1091,25 +888,8 @@
                           <w:szCs w:val="18"/>
                         </w:rPr>
                         <w:tab/>
-                      </w:r>
-                      <w:proofErr w:type="spellStart"/>
-                      <w:proofErr w:type="gramStart"/>
-                      <w:r>
-                        <w:rPr>
-                          <w:sz w:val="18"/>
-                          <w:szCs w:val="18"/>
-                        </w:rPr>
-                        <w:t>pos</w:t>
-                      </w:r>
-                      <w:proofErr w:type="spellEnd"/>
-                      <w:r>
-                        <w:rPr>
-                          <w:sz w:val="18"/>
-                          <w:szCs w:val="18"/>
-                        </w:rPr>
-                        <w:t xml:space="preserve"> x</w:t>
-                      </w:r>
-                      <w:proofErr w:type="gramEnd"/>
+                        <w:t>pos x</w:t>
+                      </w:r>
                     </w:p>
                     <w:p>
                       <w:pPr>
@@ -1121,21 +901,12 @@
                           <w:szCs w:val="18"/>
                         </w:rPr>
                       </w:pPr>
-                      <w:proofErr w:type="spellStart"/>
                       <w:r>
                         <w:rPr>
                           <w:sz w:val="18"/>
                           <w:szCs w:val="18"/>
                         </w:rPr>
-                        <w:t>pos</w:t>
-                      </w:r>
-                      <w:proofErr w:type="spellEnd"/>
-                      <w:r>
-                        <w:rPr>
-                          <w:sz w:val="18"/>
-                          <w:szCs w:val="18"/>
-                        </w:rPr>
-                        <w:t xml:space="preserve"> y</w:t>
+                        <w:t>pos y</w:t>
                       </w:r>
                     </w:p>
                     <w:p/>
@@ -1213,19 +984,8 @@
                                 <w:sz w:val="18"/>
                                 <w:szCs w:val="18"/>
                               </w:rPr>
-                              <w:t>PR-</w:t>
-                            </w:r>
-                            <w:proofErr w:type="spellStart"/>
-                            <w:r>
-                              <w:rPr>
-                                <w:b/>
-                                <w:bCs/>
-                                <w:sz w:val="18"/>
-                                <w:szCs w:val="18"/>
-                              </w:rPr>
-                              <w:t>Quadtree</w:t>
-                            </w:r>
-                            <w:proofErr w:type="spellEnd"/>
+                              <w:t>PR-Quadtree</w:t>
+                            </w:r>
                             <w:r>
                               <w:rPr>
                                 <w:sz w:val="18"/>
@@ -1249,17 +1009,8 @@
                                 <w:szCs w:val="18"/>
                               </w:rPr>
                               <w:tab/>
-                              <w:t xml:space="preserve">Nodo* </w:t>
-                            </w:r>
-                            <w:proofErr w:type="spellStart"/>
-                            <w:r>
-                              <w:rPr>
-                                <w:sz w:val="18"/>
-                                <w:szCs w:val="18"/>
-                              </w:rPr>
-                              <w:t>root</w:t>
-                            </w:r>
-                            <w:proofErr w:type="spellEnd"/>
+                              <w:t>Nodo* root</w:t>
+                            </w:r>
                           </w:p>
                           <w:p>
                             <w:pPr>
@@ -1306,19 +1057,8 @@
                           <w:sz w:val="18"/>
                           <w:szCs w:val="18"/>
                         </w:rPr>
-                        <w:t>PR-</w:t>
-                      </w:r>
-                      <w:proofErr w:type="spellStart"/>
-                      <w:r>
-                        <w:rPr>
-                          <w:b/>
-                          <w:bCs/>
-                          <w:sz w:val="18"/>
-                          <w:szCs w:val="18"/>
-                        </w:rPr>
-                        <w:t>Quadtree</w:t>
-                      </w:r>
-                      <w:proofErr w:type="spellEnd"/>
+                        <w:t>PR-Quadtree</w:t>
+                      </w:r>
                       <w:r>
                         <w:rPr>
                           <w:sz w:val="18"/>
@@ -1342,17 +1082,8 @@
                           <w:szCs w:val="18"/>
                         </w:rPr>
                         <w:tab/>
-                        <w:t xml:space="preserve">Nodo* </w:t>
-                      </w:r>
-                      <w:proofErr w:type="spellStart"/>
-                      <w:r>
-                        <w:rPr>
-                          <w:sz w:val="18"/>
-                          <w:szCs w:val="18"/>
-                        </w:rPr>
-                        <w:t>root</w:t>
-                      </w:r>
-                      <w:proofErr w:type="spellEnd"/>
+                        <w:t>Nodo* root</w:t>
+                      </w:r>
                     </w:p>
                     <w:p>
                       <w:pPr>
@@ -1700,15 +1431,7 @@
         <w:t>búsqueda</w:t>
       </w:r>
       <w:r>
-        <w:t xml:space="preserve"> en estructuras PR-</w:t>
-      </w:r>
-      <w:proofErr w:type="spellStart"/>
-      <w:r>
-        <w:t>Quadtree</w:t>
-      </w:r>
-      <w:proofErr w:type="spellEnd"/>
-      <w:r>
-        <w:t xml:space="preserve"> </w:t>
+        <w:t xml:space="preserve"> en estructuras PR-Quadtree </w:t>
       </w:r>
       <w:r>
         <w:t xml:space="preserve">consiste en realizar un descenso recursivo por </w:t>
@@ -1720,15 +1443,7 @@
         <w:t xml:space="preserve"> Se inicializa la búsqueda desde el nodo raíz de la estructura, si el nodo es gris, por definición de los nodos grises, este nodo no puede contener el dato</w:t>
       </w:r>
       <w:r>
-        <w:t xml:space="preserve">, por lo </w:t>
-      </w:r>
-      <w:proofErr w:type="gramStart"/>
-      <w:r>
-        <w:t>tanto</w:t>
-      </w:r>
-      <w:proofErr w:type="gramEnd"/>
-      <w:r>
-        <w:t xml:space="preserve"> se debe bajar un nivel a los nodos hijos. Ahora, la eficiencia de la búsqueda radica en que no es necesario buscar en los 4 nodos hijos, ya que el punto solo puede estar en un cuadrante a la vez, de esta forma solo es necesario comprobar en qué cuadrante debiese estar contenido el punto en términos de su localización. Así, se comprueban las regiones que representan cada nodo hijo y se elige uno, luego la búsqueda continúa </w:t>
+        <w:t xml:space="preserve">, por lo tanto se debe bajar un nivel a los nodos hijos. Ahora, la eficiencia de la búsqueda radica en que no es necesario buscar en los 4 nodos hijos, ya que el punto solo puede estar en un cuadrante a la vez, de esta forma solo es necesario comprobar en qué cuadrante debiese estar contenido el punto en términos de su localización. Así, se comprueban las regiones que representan cada nodo hijo y se elige uno, luego la búsqueda continúa </w:t>
       </w:r>
       <w:r>
         <w:t>en este nodo repitiendo el proceso anterior.</w:t>
@@ -1891,7 +1606,6 @@
                               </w:rPr>
                               <w:t xml:space="preserve">de </w:t>
                             </w:r>
-                            <w:proofErr w:type="gramStart"/>
                             <w:r>
                               <w:rPr>
                                 <w:sz w:val="20"/>
@@ -1908,7 +1622,6 @@
                               </w:rPr>
                               <w:t xml:space="preserve">  root</w:t>
                             </w:r>
-                            <w:proofErr w:type="gramEnd"/>
                           </w:p>
                           <w:p>
                             <w:pPr>
@@ -1928,7 +1641,6 @@
                               </w:rPr>
                               <w:tab/>
                             </w:r>
-                            <w:proofErr w:type="gramStart"/>
                             <w:r>
                               <w:rPr>
                                 <w:sz w:val="20"/>
@@ -1937,7 +1649,6 @@
                               </w:rPr>
                               <w:t>While(</w:t>
                             </w:r>
-                            <w:proofErr w:type="gramEnd"/>
                             <w:r>
                               <w:rPr>
                                 <w:sz w:val="20"/>
@@ -2486,7 +2197,6 @@
                         </w:rPr>
                         <w:t xml:space="preserve">de </w:t>
                       </w:r>
-                      <w:proofErr w:type="gramStart"/>
                       <w:r>
                         <w:rPr>
                           <w:sz w:val="20"/>
@@ -2503,7 +2213,6 @@
                         </w:rPr>
                         <w:t xml:space="preserve">  root</w:t>
                       </w:r>
-                      <w:proofErr w:type="gramEnd"/>
                     </w:p>
                     <w:p>
                       <w:pPr>
@@ -2523,7 +2232,6 @@
                         </w:rPr>
                         <w:tab/>
                       </w:r>
-                      <w:proofErr w:type="gramStart"/>
                       <w:r>
                         <w:rPr>
                           <w:sz w:val="20"/>
@@ -2532,7 +2240,6 @@
                         </w:rPr>
                         <w:t>While(</w:t>
                       </w:r>
-                      <w:proofErr w:type="gramEnd"/>
                       <w:r>
                         <w:rPr>
                           <w:sz w:val="20"/>
@@ -3002,13 +2709,8 @@
         <w:t>inserción</w:t>
       </w:r>
       <w:r>
-        <w:t xml:space="preserve"> de puntos en la estructura PR-</w:t>
-      </w:r>
-      <w:proofErr w:type="spellStart"/>
-      <w:r>
-        <w:t>Quadtree</w:t>
-      </w:r>
-      <w:proofErr w:type="spellEnd"/>
+        <w:t xml:space="preserve"> de puntos en la estructura PR-Quadtree</w:t>
+      </w:r>
       <w:r>
         <w:t xml:space="preserve"> sigue un algoritmo simple,</w:t>
       </w:r>
@@ -3061,15 +2763,7 @@
         <w:t>, debido a esto es necesario descender en el árbol</w:t>
       </w:r>
       <w:r>
-        <w:t xml:space="preserve"> a un </w:t>
-      </w:r>
-      <w:proofErr w:type="spellStart"/>
-      <w:r>
-        <w:t>subcuadrante</w:t>
-      </w:r>
-      <w:proofErr w:type="spellEnd"/>
-      <w:r>
-        <w:t xml:space="preserve"> mediante los nodos hijo. </w:t>
+        <w:t xml:space="preserve"> a un subcuadrante mediante los nodos hijo. </w:t>
       </w:r>
       <w:r>
         <w:t>Este proceso de descender se repite cada vez que se encuentre un nodo gris</w:t>
@@ -3171,7 +2865,6 @@
                                 <w:lang w:val="en-US"/>
                               </w:rPr>
                             </w:pPr>
-                            <w:proofErr w:type="gramStart"/>
                             <w:r>
                               <w:rPr>
                                 <w:b/>
@@ -3180,7 +2873,6 @@
                               </w:rPr>
                               <w:t>Insert(</w:t>
                             </w:r>
-                            <w:proofErr w:type="gramEnd"/>
                             <w:r>
                               <w:rPr>
                                 <w:b/>
@@ -3238,33 +2930,15 @@
                                 <w:szCs w:val="20"/>
                                 <w:lang w:val="en-US"/>
                               </w:rPr>
-                              <w:t xml:space="preserve">de </w:t>
-                            </w:r>
-                            <w:proofErr w:type="gramStart"/>
-                            <w:r>
-                              <w:rPr>
-                                <w:sz w:val="20"/>
-                                <w:szCs w:val="20"/>
-                                <w:lang w:val="en-US"/>
-                              </w:rPr>
-                              <w:t xml:space="preserve">=  </w:t>
-                            </w:r>
-                            <w:r>
-                              <w:rPr>
-                                <w:sz w:val="20"/>
-                                <w:szCs w:val="20"/>
-                                <w:lang w:val="en-US"/>
-                              </w:rPr>
-                              <w:t>search</w:t>
-                            </w:r>
-                            <w:proofErr w:type="gramEnd"/>
-                            <w:r>
-                              <w:rPr>
-                                <w:sz w:val="20"/>
-                                <w:szCs w:val="20"/>
-                                <w:lang w:val="en-US"/>
-                              </w:rPr>
-                              <w:t>(pos)</w:t>
+                              <w:t xml:space="preserve">de =  </w:t>
+                            </w:r>
+                            <w:r>
+                              <w:rPr>
+                                <w:sz w:val="20"/>
+                                <w:szCs w:val="20"/>
+                                <w:lang w:val="en-US"/>
+                              </w:rPr>
+                              <w:t>search(pos)</w:t>
                             </w:r>
                           </w:p>
                           <w:p>
@@ -3554,23 +3228,13 @@
                                 <w:lang w:val="en-US"/>
                               </w:rPr>
                             </w:pPr>
-                            <w:proofErr w:type="spellStart"/>
-                            <w:r>
-                              <w:rPr>
-                                <w:sz w:val="20"/>
-                                <w:szCs w:val="20"/>
-                                <w:lang w:val="en-US"/>
-                              </w:rPr>
-                              <w:t>old_data</w:t>
-                            </w:r>
-                            <w:proofErr w:type="spellEnd"/>
-                            <w:r>
-                              <w:rPr>
-                                <w:sz w:val="20"/>
-                                <w:szCs w:val="20"/>
-                                <w:lang w:val="en-US"/>
-                              </w:rPr>
-                              <w:t xml:space="preserve"> = node-&gt;data</w:t>
+                            <w:r>
+                              <w:rPr>
+                                <w:sz w:val="20"/>
+                                <w:szCs w:val="20"/>
+                                <w:lang w:val="en-US"/>
+                              </w:rPr>
+                              <w:t>old_data = node-&gt;data</w:t>
                             </w:r>
                           </w:p>
                           <w:p>
@@ -3592,41 +3256,13 @@
                               </w:rPr>
                               <w:tab/>
                             </w:r>
-                            <w:proofErr w:type="spellStart"/>
-                            <w:r>
-                              <w:rPr>
-                                <w:sz w:val="20"/>
-                                <w:szCs w:val="20"/>
-                                <w:lang w:val="en-US"/>
-                              </w:rPr>
-                              <w:t>old_pos</w:t>
-                            </w:r>
-                            <w:proofErr w:type="spellEnd"/>
-                            <w:r>
-                              <w:rPr>
-                                <w:sz w:val="20"/>
-                                <w:szCs w:val="20"/>
-                                <w:lang w:val="en-US"/>
-                              </w:rPr>
-                              <w:t xml:space="preserve"> </w:t>
-                            </w:r>
-                            <w:proofErr w:type="gramStart"/>
-                            <w:r>
-                              <w:rPr>
-                                <w:sz w:val="20"/>
-                                <w:szCs w:val="20"/>
-                                <w:lang w:val="en-US"/>
-                              </w:rPr>
-                              <w:t>=  node</w:t>
-                            </w:r>
-                            <w:proofErr w:type="gramEnd"/>
-                            <w:r>
-                              <w:rPr>
-                                <w:sz w:val="20"/>
-                                <w:szCs w:val="20"/>
-                                <w:lang w:val="en-US"/>
-                              </w:rPr>
-                              <w:t>-&gt;pos</w:t>
+                            <w:r>
+                              <w:rPr>
+                                <w:sz w:val="20"/>
+                                <w:szCs w:val="20"/>
+                                <w:lang w:val="en-US"/>
+                              </w:rPr>
+                              <w:t>old_pos =  node-&gt;pos</w:t>
                             </w:r>
                           </w:p>
                           <w:p>
@@ -3667,14 +3303,6 @@
                                 <w:lang w:val="en-US"/>
                               </w:rPr>
                               <w:tab/>
-                            </w:r>
-                            <w:proofErr w:type="gramStart"/>
-                            <w:r>
-                              <w:rPr>
-                                <w:sz w:val="20"/>
-                                <w:szCs w:val="20"/>
-                                <w:lang w:val="en-US"/>
-                              </w:rPr>
                               <w:t xml:space="preserve">while( </w:t>
                             </w:r>
                             <w:r>
@@ -3685,7 +3313,6 @@
                               </w:rPr>
                               <w:t>pos</w:t>
                             </w:r>
-                            <w:proofErr w:type="gramEnd"/>
                             <w:r>
                               <w:rPr>
                                 <w:sz w:val="20"/>
@@ -3694,7 +3321,6 @@
                               </w:rPr>
                               <w:t xml:space="preserve"> in same position with </w:t>
                             </w:r>
-                            <w:proofErr w:type="spellStart"/>
                             <w:r>
                               <w:rPr>
                                 <w:sz w:val="20"/>
@@ -3703,7 +3329,6 @@
                               </w:rPr>
                               <w:t>old_pos</w:t>
                             </w:r>
-                            <w:proofErr w:type="spellEnd"/>
                             <w:r>
                               <w:rPr>
                                 <w:sz w:val="20"/>
@@ -3764,7 +3389,6 @@
                               </w:rPr>
                               <w:t>(</w:t>
                             </w:r>
-                            <w:proofErr w:type="spellStart"/>
                             <w:r>
                               <w:rPr>
                                 <w:sz w:val="20"/>
@@ -3773,7 +3397,6 @@
                               </w:rPr>
                               <w:t>cuadrants</w:t>
                             </w:r>
-                            <w:proofErr w:type="spellEnd"/>
                             <w:r>
                               <w:rPr>
                                 <w:sz w:val="20"/>
@@ -3852,18 +3475,8 @@
                                 <w:szCs w:val="20"/>
                                 <w:lang w:val="en-US"/>
                               </w:rPr>
-                              <w:t xml:space="preserve"> in correct </w:t>
-                            </w:r>
-                            <w:proofErr w:type="spellStart"/>
-                            <w:r>
-                              <w:rPr>
-                                <w:sz w:val="20"/>
-                                <w:szCs w:val="20"/>
-                                <w:lang w:val="en-US"/>
-                              </w:rPr>
-                              <w:t>cuadrant</w:t>
-                            </w:r>
-                            <w:proofErr w:type="spellEnd"/>
+                              <w:t xml:space="preserve"> in correct cuadrant</w:t>
+                            </w:r>
                           </w:p>
                           <w:p>
                             <w:pPr>
@@ -3883,54 +3496,8 @@
                                 <w:lang w:val="en-US"/>
                               </w:rPr>
                               <w:tab/>
-                              <w:t xml:space="preserve">set </w:t>
-                            </w:r>
-                            <w:proofErr w:type="spellStart"/>
-                            <w:r>
-                              <w:rPr>
-                                <w:sz w:val="20"/>
-                                <w:szCs w:val="20"/>
-                                <w:lang w:val="en-US"/>
-                              </w:rPr>
-                              <w:t>old_pos</w:t>
-                            </w:r>
-                            <w:proofErr w:type="spellEnd"/>
-                            <w:r>
-                              <w:rPr>
-                                <w:sz w:val="20"/>
-                                <w:szCs w:val="20"/>
-                                <w:lang w:val="en-US"/>
-                              </w:rPr>
-                              <w:t xml:space="preserve"> and </w:t>
-                            </w:r>
-                            <w:proofErr w:type="spellStart"/>
-                            <w:r>
-                              <w:rPr>
-                                <w:sz w:val="20"/>
-                                <w:szCs w:val="20"/>
-                                <w:lang w:val="en-US"/>
-                              </w:rPr>
-                              <w:t>old_data</w:t>
-                            </w:r>
-                            <w:proofErr w:type="spellEnd"/>
-                            <w:r>
-                              <w:rPr>
-                                <w:sz w:val="20"/>
-                                <w:szCs w:val="20"/>
-                                <w:lang w:val="en-US"/>
-                              </w:rPr>
-                              <w:t xml:space="preserve"> in correct </w:t>
-                            </w:r>
-                            <w:proofErr w:type="spellStart"/>
-                            <w:r>
-                              <w:rPr>
-                                <w:sz w:val="20"/>
-                                <w:szCs w:val="20"/>
-                                <w:lang w:val="en-US"/>
-                              </w:rPr>
-                              <w:t>cuadrant</w:t>
-                            </w:r>
-                            <w:proofErr w:type="spellEnd"/>
+                              <w:t>set old_pos and old_data in correct cuadrant</w:t>
+                            </w:r>
                           </w:p>
                           <w:p>
                             <w:pPr>
@@ -4103,7 +3670,6 @@
                           <w:lang w:val="en-US"/>
                         </w:rPr>
                       </w:pPr>
-                      <w:proofErr w:type="gramStart"/>
                       <w:r>
                         <w:rPr>
                           <w:b/>
@@ -4112,7 +3678,6 @@
                         </w:rPr>
                         <w:t>Insert(</w:t>
                       </w:r>
-                      <w:proofErr w:type="gramEnd"/>
                       <w:r>
                         <w:rPr>
                           <w:b/>
@@ -4170,33 +3735,15 @@
                           <w:szCs w:val="20"/>
                           <w:lang w:val="en-US"/>
                         </w:rPr>
-                        <w:t xml:space="preserve">de </w:t>
-                      </w:r>
-                      <w:proofErr w:type="gramStart"/>
-                      <w:r>
-                        <w:rPr>
-                          <w:sz w:val="20"/>
-                          <w:szCs w:val="20"/>
-                          <w:lang w:val="en-US"/>
-                        </w:rPr>
-                        <w:t xml:space="preserve">=  </w:t>
-                      </w:r>
-                      <w:r>
-                        <w:rPr>
-                          <w:sz w:val="20"/>
-                          <w:szCs w:val="20"/>
-                          <w:lang w:val="en-US"/>
-                        </w:rPr>
-                        <w:t>search</w:t>
-                      </w:r>
-                      <w:proofErr w:type="gramEnd"/>
-                      <w:r>
-                        <w:rPr>
-                          <w:sz w:val="20"/>
-                          <w:szCs w:val="20"/>
-                          <w:lang w:val="en-US"/>
-                        </w:rPr>
-                        <w:t>(pos)</w:t>
+                        <w:t xml:space="preserve">de =  </w:t>
+                      </w:r>
+                      <w:r>
+                        <w:rPr>
+                          <w:sz w:val="20"/>
+                          <w:szCs w:val="20"/>
+                          <w:lang w:val="en-US"/>
+                        </w:rPr>
+                        <w:t>search(pos)</w:t>
                       </w:r>
                     </w:p>
                     <w:p>
@@ -4486,23 +4033,13 @@
                           <w:lang w:val="en-US"/>
                         </w:rPr>
                       </w:pPr>
-                      <w:proofErr w:type="spellStart"/>
-                      <w:r>
-                        <w:rPr>
-                          <w:sz w:val="20"/>
-                          <w:szCs w:val="20"/>
-                          <w:lang w:val="en-US"/>
-                        </w:rPr>
-                        <w:t>old_data</w:t>
-                      </w:r>
-                      <w:proofErr w:type="spellEnd"/>
-                      <w:r>
-                        <w:rPr>
-                          <w:sz w:val="20"/>
-                          <w:szCs w:val="20"/>
-                          <w:lang w:val="en-US"/>
-                        </w:rPr>
-                        <w:t xml:space="preserve"> = node-&gt;data</w:t>
+                      <w:r>
+                        <w:rPr>
+                          <w:sz w:val="20"/>
+                          <w:szCs w:val="20"/>
+                          <w:lang w:val="en-US"/>
+                        </w:rPr>
+                        <w:t>old_data = node-&gt;data</w:t>
                       </w:r>
                     </w:p>
                     <w:p>
@@ -4524,41 +4061,13 @@
                         </w:rPr>
                         <w:tab/>
                       </w:r>
-                      <w:proofErr w:type="spellStart"/>
-                      <w:r>
-                        <w:rPr>
-                          <w:sz w:val="20"/>
-                          <w:szCs w:val="20"/>
-                          <w:lang w:val="en-US"/>
-                        </w:rPr>
-                        <w:t>old_pos</w:t>
-                      </w:r>
-                      <w:proofErr w:type="spellEnd"/>
-                      <w:r>
-                        <w:rPr>
-                          <w:sz w:val="20"/>
-                          <w:szCs w:val="20"/>
-                          <w:lang w:val="en-US"/>
-                        </w:rPr>
-                        <w:t xml:space="preserve"> </w:t>
-                      </w:r>
-                      <w:proofErr w:type="gramStart"/>
-                      <w:r>
-                        <w:rPr>
-                          <w:sz w:val="20"/>
-                          <w:szCs w:val="20"/>
-                          <w:lang w:val="en-US"/>
-                        </w:rPr>
-                        <w:t>=  node</w:t>
-                      </w:r>
-                      <w:proofErr w:type="gramEnd"/>
-                      <w:r>
-                        <w:rPr>
-                          <w:sz w:val="20"/>
-                          <w:szCs w:val="20"/>
-                          <w:lang w:val="en-US"/>
-                        </w:rPr>
-                        <w:t>-&gt;pos</w:t>
+                      <w:r>
+                        <w:rPr>
+                          <w:sz w:val="20"/>
+                          <w:szCs w:val="20"/>
+                          <w:lang w:val="en-US"/>
+                        </w:rPr>
+                        <w:t>old_pos =  node-&gt;pos</w:t>
                       </w:r>
                     </w:p>
                     <w:p>
@@ -4599,14 +4108,6 @@
                           <w:lang w:val="en-US"/>
                         </w:rPr>
                         <w:tab/>
-                      </w:r>
-                      <w:proofErr w:type="gramStart"/>
-                      <w:r>
-                        <w:rPr>
-                          <w:sz w:val="20"/>
-                          <w:szCs w:val="20"/>
-                          <w:lang w:val="en-US"/>
-                        </w:rPr>
                         <w:t xml:space="preserve">while( </w:t>
                       </w:r>
                       <w:r>
@@ -4617,7 +4118,6 @@
                         </w:rPr>
                         <w:t>pos</w:t>
                       </w:r>
-                      <w:proofErr w:type="gramEnd"/>
                       <w:r>
                         <w:rPr>
                           <w:sz w:val="20"/>
@@ -4626,7 +4126,6 @@
                         </w:rPr>
                         <w:t xml:space="preserve"> in same position with </w:t>
                       </w:r>
-                      <w:proofErr w:type="spellStart"/>
                       <w:r>
                         <w:rPr>
                           <w:sz w:val="20"/>
@@ -4635,7 +4134,6 @@
                         </w:rPr>
                         <w:t>old_pos</w:t>
                       </w:r>
-                      <w:proofErr w:type="spellEnd"/>
                       <w:r>
                         <w:rPr>
                           <w:sz w:val="20"/>
@@ -4696,7 +4194,6 @@
                         </w:rPr>
                         <w:t>(</w:t>
                       </w:r>
-                      <w:proofErr w:type="spellStart"/>
                       <w:r>
                         <w:rPr>
                           <w:sz w:val="20"/>
@@ -4705,7 +4202,6 @@
                         </w:rPr>
                         <w:t>cuadrants</w:t>
                       </w:r>
-                      <w:proofErr w:type="spellEnd"/>
                       <w:r>
                         <w:rPr>
                           <w:sz w:val="20"/>
@@ -4784,18 +4280,8 @@
                           <w:szCs w:val="20"/>
                           <w:lang w:val="en-US"/>
                         </w:rPr>
-                        <w:t xml:space="preserve"> in correct </w:t>
-                      </w:r>
-                      <w:proofErr w:type="spellStart"/>
-                      <w:r>
-                        <w:rPr>
-                          <w:sz w:val="20"/>
-                          <w:szCs w:val="20"/>
-                          <w:lang w:val="en-US"/>
-                        </w:rPr>
-                        <w:t>cuadrant</w:t>
-                      </w:r>
-                      <w:proofErr w:type="spellEnd"/>
+                        <w:t xml:space="preserve"> in correct cuadrant</w:t>
+                      </w:r>
                     </w:p>
                     <w:p>
                       <w:pPr>
@@ -4815,54 +4301,8 @@
                           <w:lang w:val="en-US"/>
                         </w:rPr>
                         <w:tab/>
-                        <w:t xml:space="preserve">set </w:t>
-                      </w:r>
-                      <w:proofErr w:type="spellStart"/>
-                      <w:r>
-                        <w:rPr>
-                          <w:sz w:val="20"/>
-                          <w:szCs w:val="20"/>
-                          <w:lang w:val="en-US"/>
-                        </w:rPr>
-                        <w:t>old_pos</w:t>
-                      </w:r>
-                      <w:proofErr w:type="spellEnd"/>
-                      <w:r>
-                        <w:rPr>
-                          <w:sz w:val="20"/>
-                          <w:szCs w:val="20"/>
-                          <w:lang w:val="en-US"/>
-                        </w:rPr>
-                        <w:t xml:space="preserve"> and </w:t>
-                      </w:r>
-                      <w:proofErr w:type="spellStart"/>
-                      <w:r>
-                        <w:rPr>
-                          <w:sz w:val="20"/>
-                          <w:szCs w:val="20"/>
-                          <w:lang w:val="en-US"/>
-                        </w:rPr>
-                        <w:t>old_data</w:t>
-                      </w:r>
-                      <w:proofErr w:type="spellEnd"/>
-                      <w:r>
-                        <w:rPr>
-                          <w:sz w:val="20"/>
-                          <w:szCs w:val="20"/>
-                          <w:lang w:val="en-US"/>
-                        </w:rPr>
-                        <w:t xml:space="preserve"> in correct </w:t>
-                      </w:r>
-                      <w:proofErr w:type="spellStart"/>
-                      <w:r>
-                        <w:rPr>
-                          <w:sz w:val="20"/>
-                          <w:szCs w:val="20"/>
-                          <w:lang w:val="en-US"/>
-                        </w:rPr>
-                        <w:t>cuadrant</w:t>
-                      </w:r>
-                      <w:proofErr w:type="spellEnd"/>
+                        <w:t>set old_pos and old_data in correct cuadrant</w:t>
+                      </w:r>
                     </w:p>
                     <w:p>
                       <w:pPr>
@@ -5046,13 +4486,8 @@
         <w:t>eliminación</w:t>
       </w:r>
       <w:r>
-        <w:t xml:space="preserve"> de datos del PR-</w:t>
-      </w:r>
-      <w:proofErr w:type="spellStart"/>
-      <w:r>
-        <w:t>Quadtree</w:t>
-      </w:r>
-      <w:proofErr w:type="spellEnd"/>
+        <w:t xml:space="preserve"> de datos del PR-Quadtree</w:t>
+      </w:r>
       <w:r>
         <w:t xml:space="preserve"> </w:t>
       </w:r>
@@ -5060,15 +4495,7 @@
         <w:t xml:space="preserve">se tienen distintos casos. </w:t>
       </w:r>
       <w:r>
-        <w:t>Considerando el algoritmo de inserción de datos, se puede observar que una invariante de las estructuras PR-</w:t>
-      </w:r>
-      <w:proofErr w:type="spellStart"/>
-      <w:r>
-        <w:t>Quadtree</w:t>
-      </w:r>
-      <w:proofErr w:type="spellEnd"/>
-      <w:r>
-        <w:t xml:space="preserve">, es de que no pueden existir nodos negros que no tengan al menos un vecino negro o gris. </w:t>
+        <w:t xml:space="preserve">Considerando el algoritmo de inserción de datos, se puede observar que una invariante de las estructuras PR-Quadtree, es de que no pueden existir nodos negros que no tengan al menos un vecino negro o gris. </w:t>
       </w:r>
       <w:r>
         <w:t xml:space="preserve">Lo primero es encontrar el nodo que contiene el dato a eliminar. Para esto se realiza un descenso </w:t>
@@ -5113,15 +4540,7 @@
         <w:t xml:space="preserve">nodo y sus 3 nodos hermanos sean todos blancos, </w:t>
       </w:r>
       <w:r>
-        <w:t xml:space="preserve">se tiene que no existe ningún punto en ninguno de estos 4 nodos, por lo </w:t>
-      </w:r>
-      <w:proofErr w:type="gramStart"/>
-      <w:r>
-        <w:t>tanto</w:t>
-      </w:r>
-      <w:proofErr w:type="gramEnd"/>
-      <w:r>
-        <w:t xml:space="preserve"> el nodo superior o padre representa una región que no posee ningún punto, de esta forma se pueden eliminar los 4 nodos y cambiar al nodo padre de </w:t>
+        <w:t xml:space="preserve">se tiene que no existe ningún punto en ninguno de estos 4 nodos, por lo tanto el nodo superior o padre representa una región que no posee ningún punto, de esta forma se pueden eliminar los 4 nodos y cambiar al nodo padre de </w:t>
       </w:r>
       <w:r>
         <w:t>gris a blanco</w:t>
@@ -5130,15 +4549,7 @@
         <w:t>.</w:t>
       </w:r>
       <w:r>
-        <w:t xml:space="preserve"> Otro caso posible es </w:t>
-      </w:r>
-      <w:proofErr w:type="gramStart"/>
-      <w:r>
-        <w:t>que</w:t>
-      </w:r>
-      <w:proofErr w:type="gramEnd"/>
-      <w:r>
-        <w:t xml:space="preserve"> al eliminar el nodo, aún exista un nodo hermano negro y los otros dos nodos sean blancos, en este caso</w:t>
+        <w:t xml:space="preserve"> Otro caso posible es que al eliminar el nodo, aún exista un nodo hermano negro y los otros dos nodos sean blancos, en este caso</w:t>
       </w:r>
       <w:r>
         <w:t xml:space="preserve"> no se cumpliría la invariante de que no puede existir un solo nodo negro con 3 nodos hermanos blancos</w:t>
@@ -5303,23 +4714,13 @@
                               <w:tab/>
                               <w:t xml:space="preserve">if node </w:t>
                             </w:r>
-                            <w:proofErr w:type="gramStart"/>
                             <w:r>
                               <w:rPr>
                                 <w:sz w:val="16"/>
                                 <w:szCs w:val="16"/>
                                 <w:lang w:val="en-US"/>
                               </w:rPr>
-                              <w:t>doesn’t</w:t>
-                            </w:r>
-                            <w:proofErr w:type="gramEnd"/>
-                            <w:r>
-                              <w:rPr>
-                                <w:sz w:val="16"/>
-                                <w:szCs w:val="16"/>
-                                <w:lang w:val="en-US"/>
-                              </w:rPr>
-                              <w:t xml:space="preserve"> </w:t>
+                              <w:t xml:space="preserve">doesn’t </w:t>
                             </w:r>
                             <w:r>
                               <w:rPr>
@@ -5520,24 +4921,7 @@
                                 <w:lang w:val="en-US"/>
                               </w:rPr>
                               <w:tab/>
-                            </w:r>
-                            <w:proofErr w:type="gramStart"/>
-                            <w:r>
-                              <w:rPr>
-                                <w:sz w:val="16"/>
-                                <w:szCs w:val="16"/>
-                                <w:lang w:val="en-US"/>
-                              </w:rPr>
-                              <w:t>while( node</w:t>
-                            </w:r>
-                            <w:proofErr w:type="gramEnd"/>
-                            <w:r>
-                              <w:rPr>
-                                <w:sz w:val="16"/>
-                                <w:szCs w:val="16"/>
-                                <w:lang w:val="en-US"/>
-                              </w:rPr>
-                              <w:t xml:space="preserve"> != null &amp;&amp; node-&gt;father != null )</w:t>
+                              <w:t>while( node != null &amp;&amp; node-&gt;father != null )</w:t>
                             </w:r>
                           </w:p>
                           <w:p>
@@ -5600,25 +4984,7 @@
                                 <w:szCs w:val="16"/>
                                 <w:lang w:val="en-US"/>
                               </w:rPr>
-                              <w:t>father-&gt;</w:t>
-                            </w:r>
-                            <w:proofErr w:type="spellStart"/>
-                            <w:r>
-                              <w:rPr>
-                                <w:sz w:val="16"/>
-                                <w:szCs w:val="16"/>
-                                <w:lang w:val="en-US"/>
-                              </w:rPr>
-                              <w:t>count_colors</w:t>
-                            </w:r>
-                            <w:proofErr w:type="spellEnd"/>
-                            <w:r>
-                              <w:rPr>
-                                <w:sz w:val="16"/>
-                                <w:szCs w:val="16"/>
-                                <w:lang w:val="en-US"/>
-                              </w:rPr>
-                              <w:t>(grey)</w:t>
+                              <w:t>father-&gt;count_colors(grey)</w:t>
                             </w:r>
                           </w:p>
                           <w:p>
@@ -5661,25 +5027,7 @@
                                 <w:szCs w:val="16"/>
                                 <w:lang w:val="en-US"/>
                               </w:rPr>
-                              <w:t>father-&gt;</w:t>
-                            </w:r>
-                            <w:proofErr w:type="spellStart"/>
-                            <w:r>
-                              <w:rPr>
-                                <w:sz w:val="16"/>
-                                <w:szCs w:val="16"/>
-                                <w:lang w:val="en-US"/>
-                              </w:rPr>
-                              <w:t>count_colors</w:t>
-                            </w:r>
-                            <w:proofErr w:type="spellEnd"/>
-                            <w:r>
-                              <w:rPr>
-                                <w:sz w:val="16"/>
-                                <w:szCs w:val="16"/>
-                                <w:lang w:val="en-US"/>
-                              </w:rPr>
-                              <w:t>(white)</w:t>
+                              <w:t>father-&gt;count_colors(white)</w:t>
                             </w:r>
                           </w:p>
                           <w:p>
@@ -5722,25 +5070,7 @@
                                 <w:szCs w:val="16"/>
                                 <w:lang w:val="en-US"/>
                               </w:rPr>
-                              <w:t>father-&gt;</w:t>
-                            </w:r>
-                            <w:proofErr w:type="spellStart"/>
-                            <w:r>
-                              <w:rPr>
-                                <w:sz w:val="16"/>
-                                <w:szCs w:val="16"/>
-                                <w:lang w:val="en-US"/>
-                              </w:rPr>
-                              <w:t>count_colors</w:t>
-                            </w:r>
-                            <w:proofErr w:type="spellEnd"/>
-                            <w:r>
-                              <w:rPr>
-                                <w:sz w:val="16"/>
-                                <w:szCs w:val="16"/>
-                                <w:lang w:val="en-US"/>
-                              </w:rPr>
-                              <w:t>(black)</w:t>
+                              <w:t>father-&gt;count_colors(black)</w:t>
                             </w:r>
                           </w:p>
                           <w:p>
@@ -5776,33 +5106,15 @@
                                 <w:szCs w:val="16"/>
                                 <w:lang w:val="en-US"/>
                               </w:rPr>
-                              <w:t xml:space="preserve"> </w:t>
-                            </w:r>
-                            <w:proofErr w:type="gramStart"/>
+                              <w:t xml:space="preserve"> (</w:t>
+                            </w:r>
                             <w:r>
                               <w:rPr>
                                 <w:sz w:val="16"/>
                                 <w:szCs w:val="16"/>
                                 <w:lang w:val="en-US"/>
                               </w:rPr>
-                              <w:t>(</w:t>
-                            </w:r>
-                            <w:r>
-                              <w:rPr>
-                                <w:sz w:val="16"/>
-                                <w:szCs w:val="16"/>
-                                <w:lang w:val="en-US"/>
-                              </w:rPr>
-                              <w:t xml:space="preserve"> w</w:t>
-                            </w:r>
-                            <w:proofErr w:type="gramEnd"/>
-                            <w:r>
-                              <w:rPr>
-                                <w:sz w:val="16"/>
-                                <w:szCs w:val="16"/>
-                                <w:lang w:val="en-US"/>
-                              </w:rPr>
-                              <w:t xml:space="preserve"> == 4</w:t>
+                              <w:t xml:space="preserve"> w == 4</w:t>
                             </w:r>
                             <w:r>
                               <w:rPr>
@@ -5874,18 +5186,8 @@
                                 <w:szCs w:val="16"/>
                                 <w:lang w:val="en-US"/>
                               </w:rPr>
-                              <w:t>delete father-&gt;</w:t>
-                            </w:r>
-                            <w:proofErr w:type="spellStart"/>
-                            <w:r>
-                              <w:rPr>
-                                <w:sz w:val="16"/>
-                                <w:szCs w:val="16"/>
-                                <w:lang w:val="en-US"/>
-                              </w:rPr>
-                              <w:t>childs</w:t>
-                            </w:r>
-                            <w:proofErr w:type="spellEnd"/>
+                              <w:t>delete father-&gt;childs</w:t>
+                            </w:r>
                           </w:p>
                           <w:p>
                             <w:pPr>
@@ -6006,25 +5308,7 @@
                                 <w:lang w:val="en-US"/>
                               </w:rPr>
                               <w:tab/>
-                              <w:t xml:space="preserve">else if </w:t>
-                            </w:r>
-                            <w:proofErr w:type="gramStart"/>
-                            <w:r>
-                              <w:rPr>
-                                <w:sz w:val="16"/>
-                                <w:szCs w:val="16"/>
-                                <w:lang w:val="en-US"/>
-                              </w:rPr>
-                              <w:t>( b</w:t>
-                            </w:r>
-                            <w:proofErr w:type="gramEnd"/>
-                            <w:r>
-                              <w:rPr>
-                                <w:sz w:val="16"/>
-                                <w:szCs w:val="16"/>
-                                <w:lang w:val="en-US"/>
-                              </w:rPr>
-                              <w:t xml:space="preserve"> == 1 &amp;&amp; w == 3 )</w:t>
+                              <w:t>else if ( b == 1 &amp;&amp; w == 3 )</w:t>
                             </w:r>
                             <w:r>
                               <w:rPr>
@@ -6147,18 +5431,8 @@
                                 <w:lang w:val="en-US"/>
                               </w:rPr>
                               <w:tab/>
-                              <w:t>delete father-&gt;</w:t>
-                            </w:r>
-                            <w:proofErr w:type="spellStart"/>
-                            <w:r>
-                              <w:rPr>
-                                <w:sz w:val="16"/>
-                                <w:szCs w:val="16"/>
-                                <w:lang w:val="en-US"/>
-                              </w:rPr>
-                              <w:t>childs</w:t>
-                            </w:r>
-                            <w:proofErr w:type="spellEnd"/>
+                              <w:t>delete father-&gt;childs</w:t>
+                            </w:r>
                           </w:p>
                           <w:p>
                             <w:pPr>
@@ -6458,23 +5732,13 @@
                         <w:tab/>
                         <w:t xml:space="preserve">if node </w:t>
                       </w:r>
-                      <w:proofErr w:type="gramStart"/>
                       <w:r>
                         <w:rPr>
                           <w:sz w:val="16"/>
                           <w:szCs w:val="16"/>
                           <w:lang w:val="en-US"/>
                         </w:rPr>
-                        <w:t>doesn’t</w:t>
-                      </w:r>
-                      <w:proofErr w:type="gramEnd"/>
-                      <w:r>
-                        <w:rPr>
-                          <w:sz w:val="16"/>
-                          <w:szCs w:val="16"/>
-                          <w:lang w:val="en-US"/>
-                        </w:rPr>
-                        <w:t xml:space="preserve"> </w:t>
+                        <w:t xml:space="preserve">doesn’t </w:t>
                       </w:r>
                       <w:r>
                         <w:rPr>
@@ -6675,24 +5939,7 @@
                           <w:lang w:val="en-US"/>
                         </w:rPr>
                         <w:tab/>
-                      </w:r>
-                      <w:proofErr w:type="gramStart"/>
-                      <w:r>
-                        <w:rPr>
-                          <w:sz w:val="16"/>
-                          <w:szCs w:val="16"/>
-                          <w:lang w:val="en-US"/>
-                        </w:rPr>
-                        <w:t>while( node</w:t>
-                      </w:r>
-                      <w:proofErr w:type="gramEnd"/>
-                      <w:r>
-                        <w:rPr>
-                          <w:sz w:val="16"/>
-                          <w:szCs w:val="16"/>
-                          <w:lang w:val="en-US"/>
-                        </w:rPr>
-                        <w:t xml:space="preserve"> != null &amp;&amp; node-&gt;father != null )</w:t>
+                        <w:t>while( node != null &amp;&amp; node-&gt;father != null )</w:t>
                       </w:r>
                     </w:p>
                     <w:p>
@@ -6755,25 +6002,7 @@
                           <w:szCs w:val="16"/>
                           <w:lang w:val="en-US"/>
                         </w:rPr>
-                        <w:t>father-&gt;</w:t>
-                      </w:r>
-                      <w:proofErr w:type="spellStart"/>
-                      <w:r>
-                        <w:rPr>
-                          <w:sz w:val="16"/>
-                          <w:szCs w:val="16"/>
-                          <w:lang w:val="en-US"/>
-                        </w:rPr>
-                        <w:t>count_colors</w:t>
-                      </w:r>
-                      <w:proofErr w:type="spellEnd"/>
-                      <w:r>
-                        <w:rPr>
-                          <w:sz w:val="16"/>
-                          <w:szCs w:val="16"/>
-                          <w:lang w:val="en-US"/>
-                        </w:rPr>
-                        <w:t>(grey)</w:t>
+                        <w:t>father-&gt;count_colors(grey)</w:t>
                       </w:r>
                     </w:p>
                     <w:p>
@@ -6816,25 +6045,7 @@
                           <w:szCs w:val="16"/>
                           <w:lang w:val="en-US"/>
                         </w:rPr>
-                        <w:t>father-&gt;</w:t>
-                      </w:r>
-                      <w:proofErr w:type="spellStart"/>
-                      <w:r>
-                        <w:rPr>
-                          <w:sz w:val="16"/>
-                          <w:szCs w:val="16"/>
-                          <w:lang w:val="en-US"/>
-                        </w:rPr>
-                        <w:t>count_colors</w:t>
-                      </w:r>
-                      <w:proofErr w:type="spellEnd"/>
-                      <w:r>
-                        <w:rPr>
-                          <w:sz w:val="16"/>
-                          <w:szCs w:val="16"/>
-                          <w:lang w:val="en-US"/>
-                        </w:rPr>
-                        <w:t>(white)</w:t>
+                        <w:t>father-&gt;count_colors(white)</w:t>
                       </w:r>
                     </w:p>
                     <w:p>
@@ -6877,25 +6088,7 @@
                           <w:szCs w:val="16"/>
                           <w:lang w:val="en-US"/>
                         </w:rPr>
-                        <w:t>father-&gt;</w:t>
-                      </w:r>
-                      <w:proofErr w:type="spellStart"/>
-                      <w:r>
-                        <w:rPr>
-                          <w:sz w:val="16"/>
-                          <w:szCs w:val="16"/>
-                          <w:lang w:val="en-US"/>
-                        </w:rPr>
-                        <w:t>count_colors</w:t>
-                      </w:r>
-                      <w:proofErr w:type="spellEnd"/>
-                      <w:r>
-                        <w:rPr>
-                          <w:sz w:val="16"/>
-                          <w:szCs w:val="16"/>
-                          <w:lang w:val="en-US"/>
-                        </w:rPr>
-                        <w:t>(black)</w:t>
+                        <w:t>father-&gt;count_colors(black)</w:t>
                       </w:r>
                     </w:p>
                     <w:p>
@@ -6931,33 +6124,15 @@
                           <w:szCs w:val="16"/>
                           <w:lang w:val="en-US"/>
                         </w:rPr>
-                        <w:t xml:space="preserve"> </w:t>
-                      </w:r>
-                      <w:proofErr w:type="gramStart"/>
+                        <w:t xml:space="preserve"> (</w:t>
+                      </w:r>
                       <w:r>
                         <w:rPr>
                           <w:sz w:val="16"/>
                           <w:szCs w:val="16"/>
                           <w:lang w:val="en-US"/>
                         </w:rPr>
-                        <w:t>(</w:t>
-                      </w:r>
-                      <w:r>
-                        <w:rPr>
-                          <w:sz w:val="16"/>
-                          <w:szCs w:val="16"/>
-                          <w:lang w:val="en-US"/>
-                        </w:rPr>
-                        <w:t xml:space="preserve"> w</w:t>
-                      </w:r>
-                      <w:proofErr w:type="gramEnd"/>
-                      <w:r>
-                        <w:rPr>
-                          <w:sz w:val="16"/>
-                          <w:szCs w:val="16"/>
-                          <w:lang w:val="en-US"/>
-                        </w:rPr>
-                        <w:t xml:space="preserve"> == 4</w:t>
+                        <w:t xml:space="preserve"> w == 4</w:t>
                       </w:r>
                       <w:r>
                         <w:rPr>
@@ -7029,18 +6204,8 @@
                           <w:szCs w:val="16"/>
                           <w:lang w:val="en-US"/>
                         </w:rPr>
-                        <w:t>delete father-&gt;</w:t>
-                      </w:r>
-                      <w:proofErr w:type="spellStart"/>
-                      <w:r>
-                        <w:rPr>
-                          <w:sz w:val="16"/>
-                          <w:szCs w:val="16"/>
-                          <w:lang w:val="en-US"/>
-                        </w:rPr>
-                        <w:t>childs</w:t>
-                      </w:r>
-                      <w:proofErr w:type="spellEnd"/>
+                        <w:t>delete father-&gt;childs</w:t>
+                      </w:r>
                     </w:p>
                     <w:p>
                       <w:pPr>
@@ -7161,25 +6326,7 @@
                           <w:lang w:val="en-US"/>
                         </w:rPr>
                         <w:tab/>
-                        <w:t xml:space="preserve">else if </w:t>
-                      </w:r>
-                      <w:proofErr w:type="gramStart"/>
-                      <w:r>
-                        <w:rPr>
-                          <w:sz w:val="16"/>
-                          <w:szCs w:val="16"/>
-                          <w:lang w:val="en-US"/>
-                        </w:rPr>
-                        <w:t>( b</w:t>
-                      </w:r>
-                      <w:proofErr w:type="gramEnd"/>
-                      <w:r>
-                        <w:rPr>
-                          <w:sz w:val="16"/>
-                          <w:szCs w:val="16"/>
-                          <w:lang w:val="en-US"/>
-                        </w:rPr>
-                        <w:t xml:space="preserve"> == 1 &amp;&amp; w == 3 )</w:t>
+                        <w:t>else if ( b == 1 &amp;&amp; w == 3 )</w:t>
                       </w:r>
                       <w:r>
                         <w:rPr>
@@ -7302,18 +6449,8 @@
                           <w:lang w:val="en-US"/>
                         </w:rPr>
                         <w:tab/>
-                        <w:t>delete father-&gt;</w:t>
-                      </w:r>
-                      <w:proofErr w:type="spellStart"/>
-                      <w:r>
-                        <w:rPr>
-                          <w:sz w:val="16"/>
-                          <w:szCs w:val="16"/>
-                          <w:lang w:val="en-US"/>
-                        </w:rPr>
-                        <w:t>childs</w:t>
-                      </w:r>
-                      <w:proofErr w:type="spellEnd"/>
+                        <w:t>delete father-&gt;childs</w:t>
+                      </w:r>
                     </w:p>
                     <w:p>
                       <w:pPr>
@@ -7549,15 +6686,7 @@
         <w:t xml:space="preserve">una búsqueda por profundidad o una búsqueda por anchura, para poder llegar a nodos específicos dentro del árbol. </w:t>
       </w:r>
       <w:r>
-        <w:t xml:space="preserve">Para una implementación recursiva, en el momento en que se debiese realizar la llamada recursiva de búsqueda en cada nodo hijo, se puede comprobar cuál de los 4 </w:t>
-      </w:r>
-      <w:proofErr w:type="spellStart"/>
-      <w:r>
-        <w:t>subcuadrantes</w:t>
-      </w:r>
-      <w:proofErr w:type="spellEnd"/>
-      <w:r>
-        <w:t xml:space="preserve"> colisiona en términos de área con la región de búsqueda deseada</w:t>
+        <w:t>Para una implementación recursiva, en el momento en que se debiese realizar la llamada recursiva de búsqueda en cada nodo hijo, se puede comprobar cuál de los 4 subcuadrantes colisiona en términos de área con la región de búsqueda deseada</w:t>
       </w:r>
       <w:r>
         <w:t>, de</w:t>
@@ -7690,7 +6819,6 @@
                                 <w:lang w:val="en-US"/>
                               </w:rPr>
                             </w:pPr>
-                            <w:proofErr w:type="spellStart"/>
                             <w:r>
                               <w:rPr>
                                 <w:b/>
@@ -7699,7 +6827,6 @@
                               </w:rPr>
                               <w:t>Search_by_</w:t>
                             </w:r>
-                            <w:proofErr w:type="gramStart"/>
                             <w:r>
                               <w:rPr>
                                 <w:b/>
@@ -7714,16 +6841,15 @@
                                 <w:bCs/>
                                 <w:lang w:val="en-US"/>
                               </w:rPr>
-                              <w:t>egion</w:t>
-                            </w:r>
-                            <w:proofErr w:type="spellEnd"/>
+                              <w:t>egion(</w:t>
+                            </w:r>
                             <w:r>
                               <w:rPr>
                                 <w:b/>
                                 <w:bCs/>
                                 <w:lang w:val="en-US"/>
                               </w:rPr>
-                              <w:t>(</w:t>
+                              <w:t xml:space="preserve"> </w:t>
                             </w:r>
                             <w:r>
                               <w:rPr>
@@ -7731,7 +6857,7 @@
                                 <w:bCs/>
                                 <w:lang w:val="en-US"/>
                               </w:rPr>
-                              <w:t xml:space="preserve"> </w:t>
+                              <w:t>node, region</w:t>
                             </w:r>
                             <w:r>
                               <w:rPr>
@@ -7739,35 +6865,8 @@
                                 <w:bCs/>
                                 <w:lang w:val="en-US"/>
                               </w:rPr>
-                              <w:t>node</w:t>
-                            </w:r>
-                            <w:proofErr w:type="gramEnd"/>
-                            <w:r>
-                              <w:rPr>
-                                <w:b/>
-                                <w:bCs/>
-                                <w:lang w:val="en-US"/>
-                              </w:rPr>
-                              <w:t>, region</w:t>
-                            </w:r>
-                            <w:r>
-                              <w:rPr>
-                                <w:b/>
-                                <w:bCs/>
-                                <w:lang w:val="en-US"/>
-                              </w:rPr>
-                              <w:t xml:space="preserve">, </w:t>
-                            </w:r>
-                            <w:proofErr w:type="spellStart"/>
-                            <w:r>
-                              <w:rPr>
-                                <w:b/>
-                                <w:bCs/>
-                                <w:lang w:val="en-US"/>
-                              </w:rPr>
-                              <w:t>func</w:t>
-                            </w:r>
-                            <w:proofErr w:type="spellEnd"/>
+                              <w:t>, func</w:t>
+                            </w:r>
                             <w:r>
                               <w:rPr>
                                 <w:b/>
@@ -7812,21 +6911,7 @@
                               <w:rPr>
                                 <w:lang w:val="en-US"/>
                               </w:rPr>
-                              <w:t xml:space="preserve">If </w:t>
-                            </w:r>
-                            <w:proofErr w:type="gramStart"/>
-                            <w:r>
-                              <w:rPr>
-                                <w:lang w:val="en-US"/>
-                              </w:rPr>
-                              <w:t>( node</w:t>
-                            </w:r>
-                            <w:proofErr w:type="gramEnd"/>
-                            <w:r>
-                              <w:rPr>
-                                <w:lang w:val="en-US"/>
-                              </w:rPr>
-                              <w:t xml:space="preserve"> == NULL or node-</w:t>
+                              <w:t>If ( node == NULL or node-</w:t>
                             </w:r>
                             <w:r>
                               <w:rPr>
@@ -7860,20 +6945,7 @@
                                 <w:lang w:val="en-US"/>
                               </w:rPr>
                               <w:tab/>
-                            </w:r>
-                            <w:proofErr w:type="gramStart"/>
-                            <w:r>
-                              <w:rPr>
-                                <w:lang w:val="en-US"/>
-                              </w:rPr>
-                              <w:t>Return( 0</w:t>
-                            </w:r>
-                            <w:proofErr w:type="gramEnd"/>
-                            <w:r>
-                              <w:rPr>
-                                <w:lang w:val="en-US"/>
-                              </w:rPr>
-                              <w:t xml:space="preserve"> )</w:t>
+                              <w:t>Return( 0 )</w:t>
                             </w:r>
                           </w:p>
                           <w:p>
@@ -7889,21 +6961,7 @@
                                 <w:lang w:val="en-US"/>
                               </w:rPr>
                               <w:tab/>
-                              <w:t xml:space="preserve">If </w:t>
-                            </w:r>
-                            <w:proofErr w:type="gramStart"/>
-                            <w:r>
-                              <w:rPr>
-                                <w:lang w:val="en-US"/>
-                              </w:rPr>
-                              <w:t>( node</w:t>
-                            </w:r>
-                            <w:proofErr w:type="gramEnd"/>
-                            <w:r>
-                              <w:rPr>
-                                <w:lang w:val="en-US"/>
-                              </w:rPr>
-                              <w:t>-&gt;color == black ):</w:t>
+                              <w:t>If ( node-&gt;color == black ):</w:t>
                             </w:r>
                           </w:p>
                           <w:p>
@@ -7952,12 +7010,6 @@
                                 <w:lang w:val="en-US"/>
                               </w:rPr>
                               <w:tab/>
-                            </w:r>
-                            <w:proofErr w:type="gramStart"/>
-                            <w:r>
-                              <w:rPr>
-                                <w:lang w:val="en-US"/>
-                              </w:rPr>
                               <w:t>If(</w:t>
                             </w:r>
                             <w:r>
@@ -7970,14 +7022,7 @@
                               <w:rPr>
                                 <w:lang w:val="en-US"/>
                               </w:rPr>
-                              <w:t>region</w:t>
-                            </w:r>
-                            <w:proofErr w:type="gramEnd"/>
-                            <w:r>
-                              <w:rPr>
-                                <w:lang w:val="en-US"/>
-                              </w:rPr>
-                              <w:t xml:space="preserve"> contains C</w:t>
+                              <w:t>region contains C</w:t>
                             </w:r>
                             <w:r>
                               <w:rPr>
@@ -8018,7 +7063,6 @@
                               </w:rPr>
                               <w:tab/>
                             </w:r>
-                            <w:proofErr w:type="gramStart"/>
                             <w:r>
                               <w:rPr>
                                 <w:lang w:val="en-US"/>
@@ -8029,22 +7073,7 @@
                               <w:rPr>
                                 <w:lang w:val="en-US"/>
                               </w:rPr>
-                              <w:t xml:space="preserve"> </w:t>
-                            </w:r>
-                            <w:proofErr w:type="spellStart"/>
-                            <w:r>
-                              <w:rPr>
-                                <w:lang w:val="en-US"/>
-                              </w:rPr>
-                              <w:t>func</w:t>
-                            </w:r>
-                            <w:proofErr w:type="spellEnd"/>
-                            <w:proofErr w:type="gramEnd"/>
-                            <w:r>
-                              <w:rPr>
-                                <w:lang w:val="en-US"/>
-                              </w:rPr>
-                              <w:t>(</w:t>
+                              <w:t xml:space="preserve"> func(</w:t>
                             </w:r>
                             <w:r>
                               <w:rPr>
@@ -8118,12 +7147,6 @@
                                 <w:lang w:val="en-US"/>
                               </w:rPr>
                               <w:tab/>
-                            </w:r>
-                            <w:proofErr w:type="gramStart"/>
-                            <w:r>
-                              <w:rPr>
-                                <w:lang w:val="en-US"/>
-                              </w:rPr>
                               <w:t>Return(</w:t>
                             </w:r>
                             <w:r>
@@ -8132,21 +7155,12 @@
                               </w:rPr>
                               <w:t xml:space="preserve"> </w:t>
                             </w:r>
-                            <w:proofErr w:type="spellStart"/>
-                            <w:r>
-                              <w:rPr>
-                                <w:lang w:val="en-US"/>
-                              </w:rPr>
-                              <w:t>neutral</w:t>
-                            </w:r>
-                            <w:proofErr w:type="gramEnd"/>
-                            <w:r>
-                              <w:rPr>
-                                <w:lang w:val="en-US"/>
-                              </w:rPr>
-                              <w:t>_accum</w:t>
-                            </w:r>
-                            <w:proofErr w:type="spellEnd"/>
+                            <w:r>
+                              <w:rPr>
+                                <w:lang w:val="en-US"/>
+                              </w:rPr>
+                              <w:t>neutral_accum</w:t>
+                            </w:r>
                             <w:r>
                               <w:rPr>
                                 <w:lang w:val="en-US"/>
@@ -8182,27 +7196,13 @@
                                 <w:lang w:val="en-US"/>
                               </w:rPr>
                               <w:tab/>
-                              <w:t xml:space="preserve">Else if </w:t>
-                            </w:r>
-                            <w:proofErr w:type="gramStart"/>
-                            <w:r>
-                              <w:rPr>
-                                <w:lang w:val="en-US"/>
-                              </w:rPr>
-                              <w:t xml:space="preserve">( </w:t>
-                            </w:r>
-                            <w:r>
-                              <w:rPr>
-                                <w:lang w:val="en-US"/>
-                              </w:rPr>
-                              <w:t>node</w:t>
-                            </w:r>
-                            <w:proofErr w:type="gramEnd"/>
-                            <w:r>
-                              <w:rPr>
-                                <w:lang w:val="en-US"/>
-                              </w:rPr>
-                              <w:t>-&gt;color == grey</w:t>
+                              <w:t xml:space="preserve">Else if ( </w:t>
+                            </w:r>
+                            <w:r>
+                              <w:rPr>
+                                <w:lang w:val="en-US"/>
+                              </w:rPr>
+                              <w:t>node-&gt;color == grey</w:t>
                             </w:r>
                             <w:r>
                               <w:rPr>
@@ -8232,33 +7232,17 @@
                               </w:rPr>
                               <w:t xml:space="preserve">Int </w:t>
                             </w:r>
-                            <w:proofErr w:type="spellStart"/>
-                            <w:proofErr w:type="gramStart"/>
-                            <w:r>
-                              <w:rPr>
-                                <w:lang w:val="en-US"/>
-                              </w:rPr>
-                              <w:t>accum</w:t>
-                            </w:r>
-                            <w:proofErr w:type="spellEnd"/>
-                            <w:r>
-                              <w:rPr>
-                                <w:lang w:val="en-US"/>
-                              </w:rPr>
-                              <w:t xml:space="preserve"> </w:t>
-                            </w:r>
-                            <w:r>
-                              <w:rPr>
-                                <w:lang w:val="en-US"/>
-                              </w:rPr>
-                              <w:t xml:space="preserve"> =</w:t>
-                            </w:r>
-                            <w:proofErr w:type="gramEnd"/>
-                            <w:r>
-                              <w:rPr>
-                                <w:lang w:val="en-US"/>
-                              </w:rPr>
-                              <w:t xml:space="preserve"> 0</w:t>
+                            <w:r>
+                              <w:rPr>
+                                <w:lang w:val="en-US"/>
+                              </w:rPr>
+                              <w:t xml:space="preserve">accum </w:t>
+                            </w:r>
+                            <w:r>
+                              <w:rPr>
+                                <w:lang w:val="en-US"/>
+                              </w:rPr>
+                              <w:t xml:space="preserve"> = 0</w:t>
                             </w:r>
                           </w:p>
                           <w:p>
@@ -8286,23 +7270,8 @@
                               <w:rPr>
                                 <w:lang w:val="en-US"/>
                               </w:rPr>
-                              <w:t xml:space="preserve"> </w:t>
-                            </w:r>
-                            <w:proofErr w:type="gramStart"/>
-                            <w:r>
-                              <w:rPr>
-                                <w:lang w:val="en-US"/>
-                              </w:rPr>
-                              <w:t>( region</w:t>
-                            </w:r>
-                            <w:proofErr w:type="gramEnd"/>
-                            <w:r>
-                              <w:rPr>
-                                <w:lang w:val="en-US"/>
-                              </w:rPr>
-                              <w:t xml:space="preserve"> collides with node-&gt;first-&gt;</w:t>
-                            </w:r>
-                            <w:proofErr w:type="spellStart"/>
+                              <w:t xml:space="preserve"> ( region collides with node-&gt;first-&gt;</w:t>
+                            </w:r>
                             <w:r>
                               <w:rPr>
                                 <w:lang w:val="en-US"/>
@@ -8313,14 +7282,7 @@
                               <w:rPr>
                                 <w:lang w:val="en-US"/>
                               </w:rPr>
-                              <w:t>uadrant</w:t>
-                            </w:r>
-                            <w:proofErr w:type="spellEnd"/>
-                            <w:r>
-                              <w:rPr>
-                                <w:lang w:val="en-US"/>
-                              </w:rPr>
-                              <w:t xml:space="preserve"> )</w:t>
+                              <w:t>uadrant )</w:t>
                             </w:r>
                             <w:r>
                               <w:rPr>
@@ -8344,42 +7306,18 @@
                               </w:rPr>
                               <w:tab/>
                             </w:r>
-                            <w:proofErr w:type="spellStart"/>
-                            <w:proofErr w:type="gramStart"/>
-                            <w:r>
-                              <w:rPr>
-                                <w:lang w:val="en-US"/>
-                              </w:rPr>
-                              <w:t>Accum</w:t>
-                            </w:r>
-                            <w:proofErr w:type="spellEnd"/>
-                            <w:r>
-                              <w:rPr>
-                                <w:lang w:val="en-US"/>
-                              </w:rPr>
-                              <w:t xml:space="preserve"> </w:t>
-                            </w:r>
-                            <w:r>
-                              <w:rPr>
-                                <w:lang w:val="en-US"/>
-                              </w:rPr>
-                              <w:t xml:space="preserve"> +</w:t>
-                            </w:r>
-                            <w:proofErr w:type="gramEnd"/>
-                            <w:r>
-                              <w:rPr>
-                                <w:lang w:val="en-US"/>
-                              </w:rPr>
-                              <w:t xml:space="preserve">= </w:t>
-                            </w:r>
-                            <w:proofErr w:type="spellStart"/>
-                            <w:r>
-                              <w:rPr>
-                                <w:lang w:val="en-US"/>
-                              </w:rPr>
-                              <w:t>Search_by_Region</w:t>
-                            </w:r>
-                            <w:proofErr w:type="spellEnd"/>
+                            <w:r>
+                              <w:rPr>
+                                <w:lang w:val="en-US"/>
+                              </w:rPr>
+                              <w:t xml:space="preserve">Accum </w:t>
+                            </w:r>
+                            <w:r>
+                              <w:rPr>
+                                <w:lang w:val="en-US"/>
+                              </w:rPr>
+                              <w:t xml:space="preserve"> += Search_by_Region</w:t>
+                            </w:r>
                             <w:r>
                               <w:rPr>
                                 <w:lang w:val="en-US"/>
@@ -8396,16 +7334,8 @@
                               <w:rPr>
                                 <w:lang w:val="en-US"/>
                               </w:rPr>
-                              <w:t xml:space="preserve">, </w:t>
-                            </w:r>
-                            <w:proofErr w:type="spellStart"/>
-                            <w:r>
-                              <w:rPr>
-                                <w:lang w:val="en-US"/>
-                              </w:rPr>
-                              <w:t>func</w:t>
-                            </w:r>
-                            <w:proofErr w:type="spellEnd"/>
+                              <w:t>, func</w:t>
+                            </w:r>
                             <w:r>
                               <w:rPr>
                                 <w:lang w:val="en-US"/>
@@ -8426,35 +7356,7 @@
                               <w:rPr>
                                 <w:lang w:val="en-US"/>
                               </w:rPr>
-                              <w:t xml:space="preserve">If </w:t>
-                            </w:r>
-                            <w:proofErr w:type="gramStart"/>
-                            <w:r>
-                              <w:rPr>
-                                <w:lang w:val="en-US"/>
-                              </w:rPr>
-                              <w:t>( region</w:t>
-                            </w:r>
-                            <w:proofErr w:type="gramEnd"/>
-                            <w:r>
-                              <w:rPr>
-                                <w:lang w:val="en-US"/>
-                              </w:rPr>
-                              <w:t xml:space="preserve"> collides with node-&gt;first-&gt;</w:t>
-                            </w:r>
-                            <w:proofErr w:type="spellStart"/>
-                            <w:r>
-                              <w:rPr>
-                                <w:lang w:val="en-US"/>
-                              </w:rPr>
-                              <w:t>cuadrant</w:t>
-                            </w:r>
-                            <w:proofErr w:type="spellEnd"/>
-                            <w:r>
-                              <w:rPr>
-                                <w:lang w:val="en-US"/>
-                              </w:rPr>
-                              <w:t xml:space="preserve"> ):</w:t>
+                              <w:t>If ( region collides with node-&gt;first-&gt;cuadrant ):</w:t>
                             </w:r>
                           </w:p>
                           <w:p>
@@ -8472,62 +7374,24 @@
                               </w:rPr>
                               <w:tab/>
                             </w:r>
-                            <w:proofErr w:type="spellStart"/>
-                            <w:proofErr w:type="gramStart"/>
-                            <w:r>
-                              <w:rPr>
-                                <w:lang w:val="en-US"/>
-                              </w:rPr>
-                              <w:t>Accum</w:t>
-                            </w:r>
-                            <w:proofErr w:type="spellEnd"/>
-                            <w:r>
-                              <w:rPr>
-                                <w:lang w:val="en-US"/>
-                              </w:rPr>
-                              <w:t xml:space="preserve"> </w:t>
-                            </w:r>
-                            <w:r>
-                              <w:rPr>
-                                <w:lang w:val="en-US"/>
-                              </w:rPr>
-                              <w:t xml:space="preserve"> +</w:t>
-                            </w:r>
-                            <w:proofErr w:type="gramEnd"/>
-                            <w:r>
-                              <w:rPr>
-                                <w:lang w:val="en-US"/>
-                              </w:rPr>
-                              <w:t xml:space="preserve">= </w:t>
-                            </w:r>
-                            <w:proofErr w:type="spellStart"/>
-                            <w:r>
-                              <w:rPr>
-                                <w:lang w:val="en-US"/>
-                              </w:rPr>
-                              <w:t>Search_by_Region</w:t>
-                            </w:r>
-                            <w:proofErr w:type="spellEnd"/>
-                            <w:r>
-                              <w:rPr>
-                                <w:lang w:val="en-US"/>
-                              </w:rPr>
-                              <w:t xml:space="preserve"> ( node-&gt;first, region</w:t>
-                            </w:r>
-                            <w:r>
-                              <w:rPr>
-                                <w:lang w:val="en-US"/>
-                              </w:rPr>
-                              <w:t xml:space="preserve">, </w:t>
-                            </w:r>
-                            <w:proofErr w:type="spellStart"/>
-                            <w:r>
-                              <w:rPr>
-                                <w:lang w:val="en-US"/>
-                              </w:rPr>
-                              <w:t>func</w:t>
-                            </w:r>
-                            <w:proofErr w:type="spellEnd"/>
+                            <w:r>
+                              <w:rPr>
+                                <w:lang w:val="en-US"/>
+                              </w:rPr>
+                              <w:t xml:space="preserve">Accum </w:t>
+                            </w:r>
+                            <w:r>
+                              <w:rPr>
+                                <w:lang w:val="en-US"/>
+                              </w:rPr>
+                              <w:t xml:space="preserve"> += Search_by_Region ( node-&gt;first, region</w:t>
+                            </w:r>
+                            <w:r>
+                              <w:rPr>
+                                <w:lang w:val="en-US"/>
+                              </w:rPr>
+                              <w:t>, func</w:t>
+                            </w:r>
                             <w:r>
                               <w:rPr>
                                 <w:lang w:val="en-US"/>
@@ -8548,35 +7412,7 @@
                               <w:rPr>
                                 <w:lang w:val="en-US"/>
                               </w:rPr>
-                              <w:t xml:space="preserve">If </w:t>
-                            </w:r>
-                            <w:proofErr w:type="gramStart"/>
-                            <w:r>
-                              <w:rPr>
-                                <w:lang w:val="en-US"/>
-                              </w:rPr>
-                              <w:t>( region</w:t>
-                            </w:r>
-                            <w:proofErr w:type="gramEnd"/>
-                            <w:r>
-                              <w:rPr>
-                                <w:lang w:val="en-US"/>
-                              </w:rPr>
-                              <w:t xml:space="preserve"> collides with node-&gt;first-&gt;</w:t>
-                            </w:r>
-                            <w:proofErr w:type="spellStart"/>
-                            <w:r>
-                              <w:rPr>
-                                <w:lang w:val="en-US"/>
-                              </w:rPr>
-                              <w:t>cuadrant</w:t>
-                            </w:r>
-                            <w:proofErr w:type="spellEnd"/>
-                            <w:r>
-                              <w:rPr>
-                                <w:lang w:val="en-US"/>
-                              </w:rPr>
-                              <w:t xml:space="preserve"> ):</w:t>
+                              <w:t>If ( region collides with node-&gt;first-&gt;cuadrant ):</w:t>
                             </w:r>
                           </w:p>
                           <w:p>
@@ -8594,62 +7430,24 @@
                               </w:rPr>
                               <w:tab/>
                             </w:r>
-                            <w:proofErr w:type="spellStart"/>
-                            <w:proofErr w:type="gramStart"/>
-                            <w:r>
-                              <w:rPr>
-                                <w:lang w:val="en-US"/>
-                              </w:rPr>
-                              <w:t>Accum</w:t>
-                            </w:r>
-                            <w:proofErr w:type="spellEnd"/>
-                            <w:r>
-                              <w:rPr>
-                                <w:lang w:val="en-US"/>
-                              </w:rPr>
-                              <w:t xml:space="preserve"> </w:t>
-                            </w:r>
-                            <w:r>
-                              <w:rPr>
-                                <w:lang w:val="en-US"/>
-                              </w:rPr>
-                              <w:t xml:space="preserve"> +</w:t>
-                            </w:r>
-                            <w:proofErr w:type="gramEnd"/>
-                            <w:r>
-                              <w:rPr>
-                                <w:lang w:val="en-US"/>
-                              </w:rPr>
-                              <w:t xml:space="preserve">= </w:t>
-                            </w:r>
-                            <w:proofErr w:type="spellStart"/>
-                            <w:r>
-                              <w:rPr>
-                                <w:lang w:val="en-US"/>
-                              </w:rPr>
-                              <w:t>Search_by_Region</w:t>
-                            </w:r>
-                            <w:proofErr w:type="spellEnd"/>
-                            <w:r>
-                              <w:rPr>
-                                <w:lang w:val="en-US"/>
-                              </w:rPr>
-                              <w:t xml:space="preserve"> ( node-&gt;first, region</w:t>
-                            </w:r>
-                            <w:r>
-                              <w:rPr>
-                                <w:lang w:val="en-US"/>
-                              </w:rPr>
-                              <w:t xml:space="preserve">, </w:t>
-                            </w:r>
-                            <w:proofErr w:type="spellStart"/>
-                            <w:r>
-                              <w:rPr>
-                                <w:lang w:val="en-US"/>
-                              </w:rPr>
-                              <w:t>func</w:t>
-                            </w:r>
-                            <w:proofErr w:type="spellEnd"/>
+                            <w:r>
+                              <w:rPr>
+                                <w:lang w:val="en-US"/>
+                              </w:rPr>
+                              <w:t xml:space="preserve">Accum </w:t>
+                            </w:r>
+                            <w:r>
+                              <w:rPr>
+                                <w:lang w:val="en-US"/>
+                              </w:rPr>
+                              <w:t xml:space="preserve"> += Search_by_Region ( node-&gt;first, region</w:t>
+                            </w:r>
+                            <w:r>
+                              <w:rPr>
+                                <w:lang w:val="en-US"/>
+                              </w:rPr>
+                              <w:t>, func</w:t>
+                            </w:r>
                             <w:r>
                               <w:rPr>
                                 <w:lang w:val="en-US"/>
@@ -8670,35 +7468,7 @@
                               <w:rPr>
                                 <w:lang w:val="en-US"/>
                               </w:rPr>
-                              <w:t xml:space="preserve">If </w:t>
-                            </w:r>
-                            <w:proofErr w:type="gramStart"/>
-                            <w:r>
-                              <w:rPr>
-                                <w:lang w:val="en-US"/>
-                              </w:rPr>
-                              <w:t>( region</w:t>
-                            </w:r>
-                            <w:proofErr w:type="gramEnd"/>
-                            <w:r>
-                              <w:rPr>
-                                <w:lang w:val="en-US"/>
-                              </w:rPr>
-                              <w:t xml:space="preserve"> collides with node-&gt;first-&gt;</w:t>
-                            </w:r>
-                            <w:proofErr w:type="spellStart"/>
-                            <w:r>
-                              <w:rPr>
-                                <w:lang w:val="en-US"/>
-                              </w:rPr>
-                              <w:t>cuadrant</w:t>
-                            </w:r>
-                            <w:proofErr w:type="spellEnd"/>
-                            <w:r>
-                              <w:rPr>
-                                <w:lang w:val="en-US"/>
-                              </w:rPr>
-                              <w:t xml:space="preserve"> ):</w:t>
+                              <w:t>If ( region collides with node-&gt;first-&gt;cuadrant ):</w:t>
                             </w:r>
                           </w:p>
                           <w:p>
@@ -8716,15 +7486,12 @@
                               </w:rPr>
                               <w:tab/>
                             </w:r>
-                            <w:proofErr w:type="spellStart"/>
-                            <w:proofErr w:type="gramStart"/>
                             <w:r>
                               <w:rPr>
                                 <w:lang w:val="en-US"/>
                               </w:rPr>
                               <w:t>Accum</w:t>
                             </w:r>
-                            <w:proofErr w:type="spellEnd"/>
                             <w:r>
                               <w:rPr>
                                 <w:lang w:val="en-US"/>
@@ -8735,43 +7502,14 @@
                               <w:rPr>
                                 <w:lang w:val="en-US"/>
                               </w:rPr>
-                              <w:t xml:space="preserve"> +</w:t>
-                            </w:r>
-                            <w:proofErr w:type="gramEnd"/>
-                            <w:r>
-                              <w:rPr>
-                                <w:lang w:val="en-US"/>
-                              </w:rPr>
-                              <w:t xml:space="preserve">= </w:t>
-                            </w:r>
-                            <w:proofErr w:type="spellStart"/>
-                            <w:r>
-                              <w:rPr>
-                                <w:lang w:val="en-US"/>
-                              </w:rPr>
-                              <w:t>Search_by_Region</w:t>
-                            </w:r>
-                            <w:proofErr w:type="spellEnd"/>
-                            <w:r>
-                              <w:rPr>
-                                <w:lang w:val="en-US"/>
-                              </w:rPr>
-                              <w:t xml:space="preserve"> ( node-&gt;first, region</w:t>
-                            </w:r>
-                            <w:r>
-                              <w:rPr>
-                                <w:lang w:val="en-US"/>
-                              </w:rPr>
-                              <w:t xml:space="preserve">, </w:t>
-                            </w:r>
-                            <w:proofErr w:type="spellStart"/>
-                            <w:r>
-                              <w:rPr>
-                                <w:lang w:val="en-US"/>
-                              </w:rPr>
-                              <w:t>func</w:t>
-                            </w:r>
-                            <w:proofErr w:type="spellEnd"/>
+                              <w:t xml:space="preserve"> += Search_by_Region ( node-&gt;first, region</w:t>
+                            </w:r>
+                            <w:r>
+                              <w:rPr>
+                                <w:lang w:val="en-US"/>
+                              </w:rPr>
+                              <w:t>, func</w:t>
+                            </w:r>
                             <w:r>
                               <w:rPr>
                                 <w:lang w:val="en-US"/>
@@ -8788,7 +7526,6 @@
                                 <w:lang w:val="en-US"/>
                               </w:rPr>
                             </w:pPr>
-                            <w:proofErr w:type="gramStart"/>
                             <w:r>
                               <w:rPr>
                                 <w:lang w:val="en-US"/>
@@ -8801,7 +7538,6 @@
                               </w:rPr>
                               <w:t>counter</w:t>
                             </w:r>
-                            <w:proofErr w:type="gramEnd"/>
                             <w:r>
                               <w:rPr>
                                 <w:lang w:val="en-US"/>
@@ -8854,7 +7590,6 @@
                           <w:lang w:val="en-US"/>
                         </w:rPr>
                       </w:pPr>
-                      <w:proofErr w:type="spellStart"/>
                       <w:r>
                         <w:rPr>
                           <w:b/>
@@ -8863,7 +7598,6 @@
                         </w:rPr>
                         <w:t>Search_by_</w:t>
                       </w:r>
-                      <w:proofErr w:type="gramStart"/>
                       <w:r>
                         <w:rPr>
                           <w:b/>
@@ -8878,16 +7612,15 @@
                           <w:bCs/>
                           <w:lang w:val="en-US"/>
                         </w:rPr>
-                        <w:t>egion</w:t>
-                      </w:r>
-                      <w:proofErr w:type="spellEnd"/>
+                        <w:t>egion(</w:t>
+                      </w:r>
                       <w:r>
                         <w:rPr>
                           <w:b/>
                           <w:bCs/>
                           <w:lang w:val="en-US"/>
                         </w:rPr>
-                        <w:t>(</w:t>
+                        <w:t xml:space="preserve"> </w:t>
                       </w:r>
                       <w:r>
                         <w:rPr>
@@ -8895,7 +7628,7 @@
                           <w:bCs/>
                           <w:lang w:val="en-US"/>
                         </w:rPr>
-                        <w:t xml:space="preserve"> </w:t>
+                        <w:t>node, region</w:t>
                       </w:r>
                       <w:r>
                         <w:rPr>
@@ -8903,35 +7636,8 @@
                           <w:bCs/>
                           <w:lang w:val="en-US"/>
                         </w:rPr>
-                        <w:t>node</w:t>
-                      </w:r>
-                      <w:proofErr w:type="gramEnd"/>
-                      <w:r>
-                        <w:rPr>
-                          <w:b/>
-                          <w:bCs/>
-                          <w:lang w:val="en-US"/>
-                        </w:rPr>
-                        <w:t>, region</w:t>
-                      </w:r>
-                      <w:r>
-                        <w:rPr>
-                          <w:b/>
-                          <w:bCs/>
-                          <w:lang w:val="en-US"/>
-                        </w:rPr>
-                        <w:t xml:space="preserve">, </w:t>
-                      </w:r>
-                      <w:proofErr w:type="spellStart"/>
-                      <w:r>
-                        <w:rPr>
-                          <w:b/>
-                          <w:bCs/>
-                          <w:lang w:val="en-US"/>
-                        </w:rPr>
-                        <w:t>func</w:t>
-                      </w:r>
-                      <w:proofErr w:type="spellEnd"/>
+                        <w:t>, func</w:t>
+                      </w:r>
                       <w:r>
                         <w:rPr>
                           <w:b/>
@@ -8976,21 +7682,7 @@
                         <w:rPr>
                           <w:lang w:val="en-US"/>
                         </w:rPr>
-                        <w:t xml:space="preserve">If </w:t>
-                      </w:r>
-                      <w:proofErr w:type="gramStart"/>
-                      <w:r>
-                        <w:rPr>
-                          <w:lang w:val="en-US"/>
-                        </w:rPr>
-                        <w:t>( node</w:t>
-                      </w:r>
-                      <w:proofErr w:type="gramEnd"/>
-                      <w:r>
-                        <w:rPr>
-                          <w:lang w:val="en-US"/>
-                        </w:rPr>
-                        <w:t xml:space="preserve"> == NULL or node-</w:t>
+                        <w:t>If ( node == NULL or node-</w:t>
                       </w:r>
                       <w:r>
                         <w:rPr>
@@ -9024,20 +7716,7 @@
                           <w:lang w:val="en-US"/>
                         </w:rPr>
                         <w:tab/>
-                      </w:r>
-                      <w:proofErr w:type="gramStart"/>
-                      <w:r>
-                        <w:rPr>
-                          <w:lang w:val="en-US"/>
-                        </w:rPr>
-                        <w:t>Return( 0</w:t>
-                      </w:r>
-                      <w:proofErr w:type="gramEnd"/>
-                      <w:r>
-                        <w:rPr>
-                          <w:lang w:val="en-US"/>
-                        </w:rPr>
-                        <w:t xml:space="preserve"> )</w:t>
+                        <w:t>Return( 0 )</w:t>
                       </w:r>
                     </w:p>
                     <w:p>
@@ -9053,21 +7732,7 @@
                           <w:lang w:val="en-US"/>
                         </w:rPr>
                         <w:tab/>
-                        <w:t xml:space="preserve">If </w:t>
-                      </w:r>
-                      <w:proofErr w:type="gramStart"/>
-                      <w:r>
-                        <w:rPr>
-                          <w:lang w:val="en-US"/>
-                        </w:rPr>
-                        <w:t>( node</w:t>
-                      </w:r>
-                      <w:proofErr w:type="gramEnd"/>
-                      <w:r>
-                        <w:rPr>
-                          <w:lang w:val="en-US"/>
-                        </w:rPr>
-                        <w:t>-&gt;color == black ):</w:t>
+                        <w:t>If ( node-&gt;color == black ):</w:t>
                       </w:r>
                     </w:p>
                     <w:p>
@@ -9116,12 +7781,6 @@
                           <w:lang w:val="en-US"/>
                         </w:rPr>
                         <w:tab/>
-                      </w:r>
-                      <w:proofErr w:type="gramStart"/>
-                      <w:r>
-                        <w:rPr>
-                          <w:lang w:val="en-US"/>
-                        </w:rPr>
                         <w:t>If(</w:t>
                       </w:r>
                       <w:r>
@@ -9134,14 +7793,7 @@
                         <w:rPr>
                           <w:lang w:val="en-US"/>
                         </w:rPr>
-                        <w:t>region</w:t>
-                      </w:r>
-                      <w:proofErr w:type="gramEnd"/>
-                      <w:r>
-                        <w:rPr>
-                          <w:lang w:val="en-US"/>
-                        </w:rPr>
-                        <w:t xml:space="preserve"> contains C</w:t>
+                        <w:t>region contains C</w:t>
                       </w:r>
                       <w:r>
                         <w:rPr>
@@ -9182,7 +7834,6 @@
                         </w:rPr>
                         <w:tab/>
                       </w:r>
-                      <w:proofErr w:type="gramStart"/>
                       <w:r>
                         <w:rPr>
                           <w:lang w:val="en-US"/>
@@ -9193,22 +7844,7 @@
                         <w:rPr>
                           <w:lang w:val="en-US"/>
                         </w:rPr>
-                        <w:t xml:space="preserve"> </w:t>
-                      </w:r>
-                      <w:proofErr w:type="spellStart"/>
-                      <w:r>
-                        <w:rPr>
-                          <w:lang w:val="en-US"/>
-                        </w:rPr>
-                        <w:t>func</w:t>
-                      </w:r>
-                      <w:proofErr w:type="spellEnd"/>
-                      <w:proofErr w:type="gramEnd"/>
-                      <w:r>
-                        <w:rPr>
-                          <w:lang w:val="en-US"/>
-                        </w:rPr>
-                        <w:t>(</w:t>
+                        <w:t xml:space="preserve"> func(</w:t>
                       </w:r>
                       <w:r>
                         <w:rPr>
@@ -9282,12 +7918,6 @@
                           <w:lang w:val="en-US"/>
                         </w:rPr>
                         <w:tab/>
-                      </w:r>
-                      <w:proofErr w:type="gramStart"/>
-                      <w:r>
-                        <w:rPr>
-                          <w:lang w:val="en-US"/>
-                        </w:rPr>
                         <w:t>Return(</w:t>
                       </w:r>
                       <w:r>
@@ -9296,21 +7926,12 @@
                         </w:rPr>
                         <w:t xml:space="preserve"> </w:t>
                       </w:r>
-                      <w:proofErr w:type="spellStart"/>
-                      <w:r>
-                        <w:rPr>
-                          <w:lang w:val="en-US"/>
-                        </w:rPr>
-                        <w:t>neutral</w:t>
-                      </w:r>
-                      <w:proofErr w:type="gramEnd"/>
-                      <w:r>
-                        <w:rPr>
-                          <w:lang w:val="en-US"/>
-                        </w:rPr>
-                        <w:t>_accum</w:t>
-                      </w:r>
-                      <w:proofErr w:type="spellEnd"/>
+                      <w:r>
+                        <w:rPr>
+                          <w:lang w:val="en-US"/>
+                        </w:rPr>
+                        <w:t>neutral_accum</w:t>
+                      </w:r>
                       <w:r>
                         <w:rPr>
                           <w:lang w:val="en-US"/>
@@ -9346,27 +7967,13 @@
                           <w:lang w:val="en-US"/>
                         </w:rPr>
                         <w:tab/>
-                        <w:t xml:space="preserve">Else if </w:t>
-                      </w:r>
-                      <w:proofErr w:type="gramStart"/>
-                      <w:r>
-                        <w:rPr>
-                          <w:lang w:val="en-US"/>
-                        </w:rPr>
-                        <w:t xml:space="preserve">( </w:t>
-                      </w:r>
-                      <w:r>
-                        <w:rPr>
-                          <w:lang w:val="en-US"/>
-                        </w:rPr>
-                        <w:t>node</w:t>
-                      </w:r>
-                      <w:proofErr w:type="gramEnd"/>
-                      <w:r>
-                        <w:rPr>
-                          <w:lang w:val="en-US"/>
-                        </w:rPr>
-                        <w:t>-&gt;color == grey</w:t>
+                        <w:t xml:space="preserve">Else if ( </w:t>
+                      </w:r>
+                      <w:r>
+                        <w:rPr>
+                          <w:lang w:val="en-US"/>
+                        </w:rPr>
+                        <w:t>node-&gt;color == grey</w:t>
                       </w:r>
                       <w:r>
                         <w:rPr>
@@ -9396,33 +8003,17 @@
                         </w:rPr>
                         <w:t xml:space="preserve">Int </w:t>
                       </w:r>
-                      <w:proofErr w:type="spellStart"/>
-                      <w:proofErr w:type="gramStart"/>
-                      <w:r>
-                        <w:rPr>
-                          <w:lang w:val="en-US"/>
-                        </w:rPr>
-                        <w:t>accum</w:t>
-                      </w:r>
-                      <w:proofErr w:type="spellEnd"/>
-                      <w:r>
-                        <w:rPr>
-                          <w:lang w:val="en-US"/>
-                        </w:rPr>
-                        <w:t xml:space="preserve"> </w:t>
-                      </w:r>
-                      <w:r>
-                        <w:rPr>
-                          <w:lang w:val="en-US"/>
-                        </w:rPr>
-                        <w:t xml:space="preserve"> =</w:t>
-                      </w:r>
-                      <w:proofErr w:type="gramEnd"/>
-                      <w:r>
-                        <w:rPr>
-                          <w:lang w:val="en-US"/>
-                        </w:rPr>
-                        <w:t xml:space="preserve"> 0</w:t>
+                      <w:r>
+                        <w:rPr>
+                          <w:lang w:val="en-US"/>
+                        </w:rPr>
+                        <w:t xml:space="preserve">accum </w:t>
+                      </w:r>
+                      <w:r>
+                        <w:rPr>
+                          <w:lang w:val="en-US"/>
+                        </w:rPr>
+                        <w:t xml:space="preserve"> = 0</w:t>
                       </w:r>
                     </w:p>
                     <w:p>
@@ -9450,23 +8041,8 @@
                         <w:rPr>
                           <w:lang w:val="en-US"/>
                         </w:rPr>
-                        <w:t xml:space="preserve"> </w:t>
-                      </w:r>
-                      <w:proofErr w:type="gramStart"/>
-                      <w:r>
-                        <w:rPr>
-                          <w:lang w:val="en-US"/>
-                        </w:rPr>
-                        <w:t>( region</w:t>
-                      </w:r>
-                      <w:proofErr w:type="gramEnd"/>
-                      <w:r>
-                        <w:rPr>
-                          <w:lang w:val="en-US"/>
-                        </w:rPr>
-                        <w:t xml:space="preserve"> collides with node-&gt;first-&gt;</w:t>
-                      </w:r>
-                      <w:proofErr w:type="spellStart"/>
+                        <w:t xml:space="preserve"> ( region collides with node-&gt;first-&gt;</w:t>
+                      </w:r>
                       <w:r>
                         <w:rPr>
                           <w:lang w:val="en-US"/>
@@ -9477,14 +8053,7 @@
                         <w:rPr>
                           <w:lang w:val="en-US"/>
                         </w:rPr>
-                        <w:t>uadrant</w:t>
-                      </w:r>
-                      <w:proofErr w:type="spellEnd"/>
-                      <w:r>
-                        <w:rPr>
-                          <w:lang w:val="en-US"/>
-                        </w:rPr>
-                        <w:t xml:space="preserve"> )</w:t>
+                        <w:t>uadrant )</w:t>
                       </w:r>
                       <w:r>
                         <w:rPr>
@@ -9508,42 +8077,18 @@
                         </w:rPr>
                         <w:tab/>
                       </w:r>
-                      <w:proofErr w:type="spellStart"/>
-                      <w:proofErr w:type="gramStart"/>
-                      <w:r>
-                        <w:rPr>
-                          <w:lang w:val="en-US"/>
-                        </w:rPr>
-                        <w:t>Accum</w:t>
-                      </w:r>
-                      <w:proofErr w:type="spellEnd"/>
-                      <w:r>
-                        <w:rPr>
-                          <w:lang w:val="en-US"/>
-                        </w:rPr>
-                        <w:t xml:space="preserve"> </w:t>
-                      </w:r>
-                      <w:r>
-                        <w:rPr>
-                          <w:lang w:val="en-US"/>
-                        </w:rPr>
-                        <w:t xml:space="preserve"> +</w:t>
-                      </w:r>
-                      <w:proofErr w:type="gramEnd"/>
-                      <w:r>
-                        <w:rPr>
-                          <w:lang w:val="en-US"/>
-                        </w:rPr>
-                        <w:t xml:space="preserve">= </w:t>
-                      </w:r>
-                      <w:proofErr w:type="spellStart"/>
-                      <w:r>
-                        <w:rPr>
-                          <w:lang w:val="en-US"/>
-                        </w:rPr>
-                        <w:t>Search_by_Region</w:t>
-                      </w:r>
-                      <w:proofErr w:type="spellEnd"/>
+                      <w:r>
+                        <w:rPr>
+                          <w:lang w:val="en-US"/>
+                        </w:rPr>
+                        <w:t xml:space="preserve">Accum </w:t>
+                      </w:r>
+                      <w:r>
+                        <w:rPr>
+                          <w:lang w:val="en-US"/>
+                        </w:rPr>
+                        <w:t xml:space="preserve"> += Search_by_Region</w:t>
+                      </w:r>
                       <w:r>
                         <w:rPr>
                           <w:lang w:val="en-US"/>
@@ -9560,16 +8105,8 @@
                         <w:rPr>
                           <w:lang w:val="en-US"/>
                         </w:rPr>
-                        <w:t xml:space="preserve">, </w:t>
-                      </w:r>
-                      <w:proofErr w:type="spellStart"/>
-                      <w:r>
-                        <w:rPr>
-                          <w:lang w:val="en-US"/>
-                        </w:rPr>
-                        <w:t>func</w:t>
-                      </w:r>
-                      <w:proofErr w:type="spellEnd"/>
+                        <w:t>, func</w:t>
+                      </w:r>
                       <w:r>
                         <w:rPr>
                           <w:lang w:val="en-US"/>
@@ -9590,35 +8127,7 @@
                         <w:rPr>
                           <w:lang w:val="en-US"/>
                         </w:rPr>
-                        <w:t xml:space="preserve">If </w:t>
-                      </w:r>
-                      <w:proofErr w:type="gramStart"/>
-                      <w:r>
-                        <w:rPr>
-                          <w:lang w:val="en-US"/>
-                        </w:rPr>
-                        <w:t>( region</w:t>
-                      </w:r>
-                      <w:proofErr w:type="gramEnd"/>
-                      <w:r>
-                        <w:rPr>
-                          <w:lang w:val="en-US"/>
-                        </w:rPr>
-                        <w:t xml:space="preserve"> collides with node-&gt;first-&gt;</w:t>
-                      </w:r>
-                      <w:proofErr w:type="spellStart"/>
-                      <w:r>
-                        <w:rPr>
-                          <w:lang w:val="en-US"/>
-                        </w:rPr>
-                        <w:t>cuadrant</w:t>
-                      </w:r>
-                      <w:proofErr w:type="spellEnd"/>
-                      <w:r>
-                        <w:rPr>
-                          <w:lang w:val="en-US"/>
-                        </w:rPr>
-                        <w:t xml:space="preserve"> ):</w:t>
+                        <w:t>If ( region collides with node-&gt;first-&gt;cuadrant ):</w:t>
                       </w:r>
                     </w:p>
                     <w:p>
@@ -9636,62 +8145,24 @@
                         </w:rPr>
                         <w:tab/>
                       </w:r>
-                      <w:proofErr w:type="spellStart"/>
-                      <w:proofErr w:type="gramStart"/>
-                      <w:r>
-                        <w:rPr>
-                          <w:lang w:val="en-US"/>
-                        </w:rPr>
-                        <w:t>Accum</w:t>
-                      </w:r>
-                      <w:proofErr w:type="spellEnd"/>
-                      <w:r>
-                        <w:rPr>
-                          <w:lang w:val="en-US"/>
-                        </w:rPr>
-                        <w:t xml:space="preserve"> </w:t>
-                      </w:r>
-                      <w:r>
-                        <w:rPr>
-                          <w:lang w:val="en-US"/>
-                        </w:rPr>
-                        <w:t xml:space="preserve"> +</w:t>
-                      </w:r>
-                      <w:proofErr w:type="gramEnd"/>
-                      <w:r>
-                        <w:rPr>
-                          <w:lang w:val="en-US"/>
-                        </w:rPr>
-                        <w:t xml:space="preserve">= </w:t>
-                      </w:r>
-                      <w:proofErr w:type="spellStart"/>
-                      <w:r>
-                        <w:rPr>
-                          <w:lang w:val="en-US"/>
-                        </w:rPr>
-                        <w:t>Search_by_Region</w:t>
-                      </w:r>
-                      <w:proofErr w:type="spellEnd"/>
-                      <w:r>
-                        <w:rPr>
-                          <w:lang w:val="en-US"/>
-                        </w:rPr>
-                        <w:t xml:space="preserve"> ( node-&gt;first, region</w:t>
-                      </w:r>
-                      <w:r>
-                        <w:rPr>
-                          <w:lang w:val="en-US"/>
-                        </w:rPr>
-                        <w:t xml:space="preserve">, </w:t>
-                      </w:r>
-                      <w:proofErr w:type="spellStart"/>
-                      <w:r>
-                        <w:rPr>
-                          <w:lang w:val="en-US"/>
-                        </w:rPr>
-                        <w:t>func</w:t>
-                      </w:r>
-                      <w:proofErr w:type="spellEnd"/>
+                      <w:r>
+                        <w:rPr>
+                          <w:lang w:val="en-US"/>
+                        </w:rPr>
+                        <w:t xml:space="preserve">Accum </w:t>
+                      </w:r>
+                      <w:r>
+                        <w:rPr>
+                          <w:lang w:val="en-US"/>
+                        </w:rPr>
+                        <w:t xml:space="preserve"> += Search_by_Region ( node-&gt;first, region</w:t>
+                      </w:r>
+                      <w:r>
+                        <w:rPr>
+                          <w:lang w:val="en-US"/>
+                        </w:rPr>
+                        <w:t>, func</w:t>
+                      </w:r>
                       <w:r>
                         <w:rPr>
                           <w:lang w:val="en-US"/>
@@ -9712,35 +8183,7 @@
                         <w:rPr>
                           <w:lang w:val="en-US"/>
                         </w:rPr>
-                        <w:t xml:space="preserve">If </w:t>
-                      </w:r>
-                      <w:proofErr w:type="gramStart"/>
-                      <w:r>
-                        <w:rPr>
-                          <w:lang w:val="en-US"/>
-                        </w:rPr>
-                        <w:t>( region</w:t>
-                      </w:r>
-                      <w:proofErr w:type="gramEnd"/>
-                      <w:r>
-                        <w:rPr>
-                          <w:lang w:val="en-US"/>
-                        </w:rPr>
-                        <w:t xml:space="preserve"> collides with node-&gt;first-&gt;</w:t>
-                      </w:r>
-                      <w:proofErr w:type="spellStart"/>
-                      <w:r>
-                        <w:rPr>
-                          <w:lang w:val="en-US"/>
-                        </w:rPr>
-                        <w:t>cuadrant</w:t>
-                      </w:r>
-                      <w:proofErr w:type="spellEnd"/>
-                      <w:r>
-                        <w:rPr>
-                          <w:lang w:val="en-US"/>
-                        </w:rPr>
-                        <w:t xml:space="preserve"> ):</w:t>
+                        <w:t>If ( region collides with node-&gt;first-&gt;cuadrant ):</w:t>
                       </w:r>
                     </w:p>
                     <w:p>
@@ -9758,62 +8201,24 @@
                         </w:rPr>
                         <w:tab/>
                       </w:r>
-                      <w:proofErr w:type="spellStart"/>
-                      <w:proofErr w:type="gramStart"/>
-                      <w:r>
-                        <w:rPr>
-                          <w:lang w:val="en-US"/>
-                        </w:rPr>
-                        <w:t>Accum</w:t>
-                      </w:r>
-                      <w:proofErr w:type="spellEnd"/>
-                      <w:r>
-                        <w:rPr>
-                          <w:lang w:val="en-US"/>
-                        </w:rPr>
-                        <w:t xml:space="preserve"> </w:t>
-                      </w:r>
-                      <w:r>
-                        <w:rPr>
-                          <w:lang w:val="en-US"/>
-                        </w:rPr>
-                        <w:t xml:space="preserve"> +</w:t>
-                      </w:r>
-                      <w:proofErr w:type="gramEnd"/>
-                      <w:r>
-                        <w:rPr>
-                          <w:lang w:val="en-US"/>
-                        </w:rPr>
-                        <w:t xml:space="preserve">= </w:t>
-                      </w:r>
-                      <w:proofErr w:type="spellStart"/>
-                      <w:r>
-                        <w:rPr>
-                          <w:lang w:val="en-US"/>
-                        </w:rPr>
-                        <w:t>Search_by_Region</w:t>
-                      </w:r>
-                      <w:proofErr w:type="spellEnd"/>
-                      <w:r>
-                        <w:rPr>
-                          <w:lang w:val="en-US"/>
-                        </w:rPr>
-                        <w:t xml:space="preserve"> ( node-&gt;first, region</w:t>
-                      </w:r>
-                      <w:r>
-                        <w:rPr>
-                          <w:lang w:val="en-US"/>
-                        </w:rPr>
-                        <w:t xml:space="preserve">, </w:t>
-                      </w:r>
-                      <w:proofErr w:type="spellStart"/>
-                      <w:r>
-                        <w:rPr>
-                          <w:lang w:val="en-US"/>
-                        </w:rPr>
-                        <w:t>func</w:t>
-                      </w:r>
-                      <w:proofErr w:type="spellEnd"/>
+                      <w:r>
+                        <w:rPr>
+                          <w:lang w:val="en-US"/>
+                        </w:rPr>
+                        <w:t xml:space="preserve">Accum </w:t>
+                      </w:r>
+                      <w:r>
+                        <w:rPr>
+                          <w:lang w:val="en-US"/>
+                        </w:rPr>
+                        <w:t xml:space="preserve"> += Search_by_Region ( node-&gt;first, region</w:t>
+                      </w:r>
+                      <w:r>
+                        <w:rPr>
+                          <w:lang w:val="en-US"/>
+                        </w:rPr>
+                        <w:t>, func</w:t>
+                      </w:r>
                       <w:r>
                         <w:rPr>
                           <w:lang w:val="en-US"/>
@@ -9834,35 +8239,7 @@
                         <w:rPr>
                           <w:lang w:val="en-US"/>
                         </w:rPr>
-                        <w:t xml:space="preserve">If </w:t>
-                      </w:r>
-                      <w:proofErr w:type="gramStart"/>
-                      <w:r>
-                        <w:rPr>
-                          <w:lang w:val="en-US"/>
-                        </w:rPr>
-                        <w:t>( region</w:t>
-                      </w:r>
-                      <w:proofErr w:type="gramEnd"/>
-                      <w:r>
-                        <w:rPr>
-                          <w:lang w:val="en-US"/>
-                        </w:rPr>
-                        <w:t xml:space="preserve"> collides with node-&gt;first-&gt;</w:t>
-                      </w:r>
-                      <w:proofErr w:type="spellStart"/>
-                      <w:r>
-                        <w:rPr>
-                          <w:lang w:val="en-US"/>
-                        </w:rPr>
-                        <w:t>cuadrant</w:t>
-                      </w:r>
-                      <w:proofErr w:type="spellEnd"/>
-                      <w:r>
-                        <w:rPr>
-                          <w:lang w:val="en-US"/>
-                        </w:rPr>
-                        <w:t xml:space="preserve"> ):</w:t>
+                        <w:t>If ( region collides with node-&gt;first-&gt;cuadrant ):</w:t>
                       </w:r>
                     </w:p>
                     <w:p>
@@ -9880,15 +8257,12 @@
                         </w:rPr>
                         <w:tab/>
                       </w:r>
-                      <w:proofErr w:type="spellStart"/>
-                      <w:proofErr w:type="gramStart"/>
                       <w:r>
                         <w:rPr>
                           <w:lang w:val="en-US"/>
                         </w:rPr>
                         <w:t>Accum</w:t>
                       </w:r>
-                      <w:proofErr w:type="spellEnd"/>
                       <w:r>
                         <w:rPr>
                           <w:lang w:val="en-US"/>
@@ -9899,43 +8273,14 @@
                         <w:rPr>
                           <w:lang w:val="en-US"/>
                         </w:rPr>
-                        <w:t xml:space="preserve"> +</w:t>
-                      </w:r>
-                      <w:proofErr w:type="gramEnd"/>
-                      <w:r>
-                        <w:rPr>
-                          <w:lang w:val="en-US"/>
-                        </w:rPr>
-                        <w:t xml:space="preserve">= </w:t>
-                      </w:r>
-                      <w:proofErr w:type="spellStart"/>
-                      <w:r>
-                        <w:rPr>
-                          <w:lang w:val="en-US"/>
-                        </w:rPr>
-                        <w:t>Search_by_Region</w:t>
-                      </w:r>
-                      <w:proofErr w:type="spellEnd"/>
-                      <w:r>
-                        <w:rPr>
-                          <w:lang w:val="en-US"/>
-                        </w:rPr>
-                        <w:t xml:space="preserve"> ( node-&gt;first, region</w:t>
-                      </w:r>
-                      <w:r>
-                        <w:rPr>
-                          <w:lang w:val="en-US"/>
-                        </w:rPr>
-                        <w:t xml:space="preserve">, </w:t>
-                      </w:r>
-                      <w:proofErr w:type="spellStart"/>
-                      <w:r>
-                        <w:rPr>
-                          <w:lang w:val="en-US"/>
-                        </w:rPr>
-                        <w:t>func</w:t>
-                      </w:r>
-                      <w:proofErr w:type="spellEnd"/>
+                        <w:t xml:space="preserve"> += Search_by_Region ( node-&gt;first, region</w:t>
+                      </w:r>
+                      <w:r>
+                        <w:rPr>
+                          <w:lang w:val="en-US"/>
+                        </w:rPr>
+                        <w:t>, func</w:t>
+                      </w:r>
                       <w:r>
                         <w:rPr>
                           <w:lang w:val="en-US"/>
@@ -9952,7 +8297,6 @@
                           <w:lang w:val="en-US"/>
                         </w:rPr>
                       </w:pPr>
-                      <w:proofErr w:type="gramStart"/>
                       <w:r>
                         <w:rPr>
                           <w:lang w:val="en-US"/>
@@ -9965,7 +8309,6 @@
                         </w:rPr>
                         <w:t>counter</w:t>
                       </w:r>
-                      <w:proofErr w:type="gramEnd"/>
                       <w:r>
                         <w:rPr>
                           <w:lang w:val="en-US"/>
@@ -10003,7 +8346,6 @@
         <w:lastRenderedPageBreak/>
         <w:t xml:space="preserve">Para la función </w:t>
       </w:r>
-      <w:proofErr w:type="spellStart"/>
       <w:r>
         <w:rPr>
           <w:b/>
@@ -10011,7 +8353,6 @@
         </w:rPr>
         <w:t>collide</w:t>
       </w:r>
-      <w:proofErr w:type="spellEnd"/>
       <w:r>
         <w:t>, s</w:t>
       </w:r>
@@ -10050,18 +8391,15 @@
       <w:pPr>
         <w:jc w:val="center"/>
       </w:pPr>
-      <w:proofErr w:type="spellStart"/>
       <w:r>
         <w:t>A</w:t>
       </w:r>
       <w:r>
         <w:t>bs</w:t>
       </w:r>
-      <w:proofErr w:type="spellEnd"/>
       <w:r>
         <w:t xml:space="preserve"> </w:t>
       </w:r>
-      <w:proofErr w:type="gramStart"/>
       <w:r>
         <w:t>(</w:t>
       </w:r>
@@ -10069,11 +8407,7 @@
         <w:t xml:space="preserve"> </w:t>
       </w:r>
       <w:r>
-        <w:t>C</w:t>
-      </w:r>
-      <w:proofErr w:type="gramEnd"/>
-      <w:r>
-        <w:t>1</w:t>
+        <w:t>C1</w:t>
       </w:r>
       <w:r>
         <w:rPr>
@@ -10236,15 +8570,7 @@
         <w:t xml:space="preserve"> búsqueda,</w:t>
       </w:r>
       <w:r>
-        <w:t xml:space="preserve"> inserción y eliminación de nodos en un </w:t>
-      </w:r>
-      <w:proofErr w:type="spellStart"/>
-      <w:r>
-        <w:t>Quadtree</w:t>
-      </w:r>
-      <w:proofErr w:type="spellEnd"/>
-      <w:r>
-        <w:t xml:space="preserve"> depende directamente de los nodos ya existentes en la estructura. Estos costos son directamente proporcionales a la máxima profundidad del árbol, la que está también relacionada a la mínima distancia existente entre todos los puntos de la región. Si se tiene una región cuadrada con lados de largo</w:t>
+        <w:t xml:space="preserve"> inserción y eliminación de nodos en un Quadtree depende directamente de los nodos ya existentes en la estructura. Estos costos son directamente proporcionales a la máxima profundidad del árbol, la que está también relacionada a la mínima distancia existente entre todos los puntos de la región. Si se tiene una región cuadrada con lados de largo</w:t>
       </w:r>
       <w:r>
         <w:t xml:space="preserve"> </w:t>
@@ -10277,15 +8603,7 @@
         <w:t>h</w:t>
       </w:r>
       <w:r>
-        <w:t xml:space="preserve"> de un PR-</w:t>
-      </w:r>
-      <w:proofErr w:type="spellStart"/>
-      <w:r>
-        <w:t>Quadtree</w:t>
-      </w:r>
-      <w:proofErr w:type="spellEnd"/>
-      <w:r>
-        <w:t xml:space="preserve"> está dada por </w:t>
+        <w:t xml:space="preserve"> de un PR-Quadtree está dada por </w:t>
       </w:r>
       <m:oMath>
         <m:r>
@@ -10446,29 +8764,13 @@
     </w:p>
     <w:p>
       <w:r>
-        <w:t xml:space="preserve">Para el caso de la búsqueda de un nodo se tiene que en el peor de los casos se tendrá que </w:t>
-      </w:r>
-      <w:proofErr w:type="spellStart"/>
-      <w:r>
-        <w:t>decender</w:t>
-      </w:r>
-      <w:proofErr w:type="spellEnd"/>
-      <w:r>
-        <w:t xml:space="preserve"> por una rama hasta un nodo que se encuentre en la máxima profundidad h. Es decir, el costo de búsqueda </w:t>
+        <w:t xml:space="preserve">Para el caso de la búsqueda de un nodo se tiene que en el peor de los casos se tendrá que decender por una rama hasta un nodo que se encuentre en la máxima profundidad h. Es decir, el costo de búsqueda </w:t>
       </w:r>
       <w:r>
         <w:t>para</w:t>
       </w:r>
       <w:r>
-        <w:t xml:space="preserve"> </w:t>
-      </w:r>
-      <w:proofErr w:type="spellStart"/>
-      <w:r>
-        <w:t>Quadtree</w:t>
-      </w:r>
-      <w:proofErr w:type="spellEnd"/>
-      <w:r>
-        <w:t xml:space="preserve"> </w:t>
+        <w:t xml:space="preserve"> Quadtree </w:t>
       </w:r>
       <w:r>
         <w:t xml:space="preserve">se encuentra </w:t>
@@ -10505,15 +8807,7 @@
         <w:t xml:space="preserve">Para el caso de eliminación de un nodo, se tiene que considerar el descenso </w:t>
       </w:r>
       <w:r>
-        <w:t xml:space="preserve">desde la raíz hasta el nodo a eliminar, esto es equivalente a realizar una búsqueda del nodo, por lo que se comienza con un costo mínimo de O(h), pero además es posible que eliminar el nodo concluya con una compactación, que en el caso </w:t>
-      </w:r>
-      <w:proofErr w:type="spellStart"/>
-      <w:r>
-        <w:t>mas</w:t>
-      </w:r>
-      <w:proofErr w:type="spellEnd"/>
-      <w:r>
-        <w:t xml:space="preserve"> lento puede resultar en compactar hasta la raíz del árbol, por lo que </w:t>
+        <w:t xml:space="preserve">desde la raíz hasta el nodo a eliminar, esto es equivalente a realizar una búsqueda del nodo, por lo que se comienza con un costo mínimo de O(h), pero además es posible que eliminar el nodo concluya con una compactación, que en el caso mas lento puede resultar en compactar hasta la raíz del árbol, por lo que </w:t>
       </w:r>
       <w:r>
         <w:t>se suma el costo de ascender</w:t>
@@ -10532,15 +8826,7 @@
         </w:rPr>
       </w:pPr>
       <w:r>
-        <w:t xml:space="preserve">Para búsquedas por región el costo del peor caso se da al buscar en todos los puntos de una región, que es equivalente a </w:t>
-      </w:r>
-      <w:proofErr w:type="gramStart"/>
-      <w:r>
-        <w:t>O(</w:t>
-      </w:r>
-      <w:proofErr w:type="gramEnd"/>
-      <w:r>
-        <w:t>F + 2</w:t>
+        <w:t>Para búsquedas por región el costo del peor caso se da al buscar en todos los puntos de una región, que es equivalente a O(F + 2</w:t>
       </w:r>
       <w:r>
         <w:rPr>
@@ -10580,55 +8866,7 @@
     </w:p>
     <w:p>
       <w:r>
-        <w:t>La implementación de la estructura PR-</w:t>
-      </w:r>
-      <w:proofErr w:type="spellStart"/>
-      <w:r>
-        <w:t>QuadTree</w:t>
-      </w:r>
-      <w:proofErr w:type="spellEnd"/>
-      <w:r>
-        <w:t xml:space="preserve"> podría mejorarse realizando algunas optimizaciones. Por ejemplo, se podría redefinir la estructura de los nodos para permitirles almacenar más de un solo punto, esto resultaría en menos colisiones de datos y menos subdivisiones, por lo que se tendrían estructuras menos profundas, mejorando los costos de tiempo para búsqueda, inserción y eliminación. Además, la implementación actual considera en cada nodo un puntero a su nodo padre, lo que permite acceder a nodos superiores de manera rápida al momento de realizar compactación después de eliminar un nodo. De ser necesario, podría redefinirse la función </w:t>
-      </w:r>
-      <w:proofErr w:type="spellStart"/>
-      <w:r>
-        <w:t>get_</w:t>
-      </w:r>
-      <w:proofErr w:type="gramStart"/>
-      <w:r>
-        <w:t>father</w:t>
-      </w:r>
-      <w:proofErr w:type="spellEnd"/>
-      <w:r>
-        <w:t>(</w:t>
-      </w:r>
-      <w:proofErr w:type="gramEnd"/>
-      <w:r>
-        <w:t>), que actualmente retorna el puntero a nodo padre, por una función que calcule el puntero padre por descenso y lo retorne. Esto permitiría reducir el uso de memoria a cambio de un pequeño costo en tiempo. Otra forma en que quizás se podría mejorar la eficiencia de la estructura para casos en que se tuvieran regiones de puntos muy densos sería realizar una transformación espacial a los puntos antes de ser procesados por la estructura PR-</w:t>
-      </w:r>
-      <w:proofErr w:type="spellStart"/>
-      <w:r>
-        <w:t>QuadTree</w:t>
-      </w:r>
-      <w:proofErr w:type="spellEnd"/>
-      <w:r>
-        <w:t>. Una transformación de dispersión podría aplicarse a un punto antes de ser buscado, insertado o removido, de esta forma se podría controlar la distribución de los puntos en el árbol y así la profundidad máxima de este. Por último, cuando se tienen zonas de puntos muy densas, esto se ve reflejado en un gran número de nodos grises, es decir una estructura profunda, podrían existir situaciones en las que fuese muy necesario evitar descender repetidamente por estas largas ramas, para estos casos se podrían incluir una serie de punteros en la estructura del PR-</w:t>
-      </w:r>
-      <w:proofErr w:type="spellStart"/>
-      <w:r>
-        <w:t>QuadTree</w:t>
-      </w:r>
-      <w:proofErr w:type="spellEnd"/>
-      <w:r>
-        <w:t xml:space="preserve"> que </w:t>
-      </w:r>
-      <w:proofErr w:type="spellStart"/>
-      <w:r>
-        <w:t>actuacen</w:t>
-      </w:r>
-      <w:proofErr w:type="spellEnd"/>
-      <w:r>
-        <w:t xml:space="preserve"> como atajos a distintos niveles de profundidad que resultasen convenientes.</w:t>
+        <w:t>La implementación de la estructura PR-QuadTree podría mejorarse realizando algunas optimizaciones. Por ejemplo, se podría redefinir la estructura de los nodos para permitirles almacenar más de un solo punto, esto resultaría en menos colisiones de datos y menos subdivisiones, por lo que se tendrían estructuras menos profundas, mejorando los costos de tiempo para búsqueda, inserción y eliminación. Además, la implementación actual considera en cada nodo un puntero a su nodo padre, lo que permite acceder a nodos superiores de manera rápida al momento de realizar compactación después de eliminar un nodo. De ser necesario, podría redefinirse la función get_father(), que actualmente retorna el puntero a nodo padre, por una función que calcule el puntero padre por descenso y lo retorne. Esto permitiría reducir el uso de memoria a cambio de un pequeño costo en tiempo. Otra forma en que quizás se podría mejorar la eficiencia de la estructura para casos en que se tuvieran regiones de puntos muy densos sería realizar una transformación espacial a los puntos antes de ser procesados por la estructura PR-QuadTree. Una transformación de dispersión podría aplicarse a un punto antes de ser buscado, insertado o removido, de esta forma se podría controlar la distribución de los puntos en el árbol y así la profundidad máxima de este. Por último, cuando se tienen zonas de puntos muy densas, esto se ve reflejado en un gran número de nodos grises, es decir una estructura profunda, podrían existir situaciones en las que fuese muy necesario evitar descender repetidamente por estas largas ramas, para estos casos se podrían incluir una serie de punteros en la estructura del PR-QuadTree que actuacen como atajos a distintos niveles de profundidad que resultasen convenientes.</w:t>
       </w:r>
     </w:p>
     <w:p>
@@ -10854,13 +9092,199 @@
       </w:r>
     </w:p>
     <w:p/>
-    <w:p/>
     <w:p>
-      <w:proofErr w:type="spellStart"/>
-      <w:r>
-        <w:t>asdf</w:t>
-      </w:r>
-      <w:proofErr w:type="spellEnd"/>
+      <w:r>
+        <w:t xml:space="preserve">Se midió la cantidad de nodos </w:t>
+      </w:r>
+      <w:r>
+        <w:t xml:space="preserve">por tipo y totales para cada inserción de puntos </w:t>
+      </w:r>
+      <w:r>
+        <w:t xml:space="preserve">que no estuviesen repetidos, de esta forma se aseguraba una reestructuración del árbol. </w:t>
+      </w:r>
+      <w:r>
+        <w:t xml:space="preserve">El total de nodos que forman el PR-QuadTree es de </w:t>
+      </w:r>
+      <w:r>
+        <w:t>2</w:t>
+      </w:r>
+      <w:r>
+        <w:t>,</w:t>
+      </w:r>
+      <w:r>
+        <w:t>243</w:t>
+      </w:r>
+      <w:r>
+        <w:t>,</w:t>
+      </w:r>
+      <w:r>
+        <w:t>467</w:t>
+      </w:r>
+      <w:r>
+        <w:t xml:space="preserve"> nodos negros, </w:t>
+      </w:r>
+      <w:r>
+        <w:t>1</w:t>
+      </w:r>
+      <w:r>
+        <w:t>,</w:t>
+      </w:r>
+      <w:r>
+        <w:t>834</w:t>
+      </w:r>
+      <w:r>
+        <w:t>,</w:t>
+      </w:r>
+      <w:r>
+        <w:t>068</w:t>
+      </w:r>
+      <w:r>
+        <w:t xml:space="preserve"> nodos grises y </w:t>
+      </w:r>
+      <w:r>
+        <w:t>3</w:t>
+      </w:r>
+      <w:r>
+        <w:t>,</w:t>
+      </w:r>
+      <w:r>
+        <w:t>883</w:t>
+      </w:r>
+      <w:r>
+        <w:t>,</w:t>
+      </w:r>
+      <w:r>
+        <w:t>467</w:t>
+      </w:r>
+      <w:r>
+        <w:t xml:space="preserve"> nodos blancos</w:t>
+      </w:r>
+      <w:r>
+        <w:t xml:space="preserve">, dando un total de </w:t>
+      </w:r>
+      <w:r>
+        <w:rPr>
+          <w:rStyle w:val="qv3wpe"/>
+        </w:rPr>
+        <w:t>7</w:t>
+      </w:r>
+      <w:r>
+        <w:rPr>
+          <w:rStyle w:val="qv3wpe"/>
+        </w:rPr>
+        <w:t>,</w:t>
+      </w:r>
+      <w:r>
+        <w:rPr>
+          <w:rStyle w:val="qv3wpe"/>
+        </w:rPr>
+        <w:t>961</w:t>
+      </w:r>
+      <w:r>
+        <w:rPr>
+          <w:rStyle w:val="qv3wpe"/>
+        </w:rPr>
+        <w:t>,</w:t>
+      </w:r>
+      <w:r>
+        <w:rPr>
+          <w:rStyle w:val="qv3wpe"/>
+        </w:rPr>
+        <w:t>002</w:t>
+      </w:r>
+      <w:r>
+        <w:rPr>
+          <w:rStyle w:val="qv3wpe"/>
+        </w:rPr>
+        <w:t xml:space="preserve"> nodos</w:t>
+      </w:r>
+      <w:r>
+        <w:t xml:space="preserve">. En la figura </w:t>
+      </w:r>
+      <w:r>
+        <w:rPr>
+          <w:color w:val="FF0000"/>
+        </w:rPr>
+        <w:t>X</w:t>
+      </w:r>
+      <w:r>
+        <w:t xml:space="preserve"> se puede apreciar</w:t>
+      </w:r>
+      <w:r>
+        <w:t xml:space="preserve"> que la mayor parte de la estructura está conformada por nodos blancos, por lo que </w:t>
+      </w:r>
+      <w:r>
+        <w:t>considerarlos como punteros a NULL en la implementación significa una gran optimización de memoria</w:t>
+      </w:r>
+      <w:r>
+        <w:t xml:space="preserve">. También </w:t>
+      </w:r>
+      <w:r>
+        <w:t xml:space="preserve">es posible </w:t>
+      </w:r>
+      <w:r>
+        <w:t>observar</w:t>
+      </w:r>
+      <w:r>
+        <w:t xml:space="preserve"> una leve tendencia </w:t>
+      </w:r>
+      <w:r>
+        <w:t xml:space="preserve">a </w:t>
+      </w:r>
+      <w:r>
+        <w:t>exponencial en el total de nodos blancos</w:t>
+      </w:r>
+      <w:r>
+        <w:t>, mientras que la curva de nodos negros siempre es lineal</w:t>
+      </w:r>
+      <w:r>
+        <w:t>.</w:t>
+      </w:r>
+      <w:r>
+        <w:t xml:space="preserve"> </w:t>
+      </w:r>
+      <w:r>
+        <w:t xml:space="preserve">Realizando un acercamiento </w:t>
+      </w:r>
+      <w:r>
+        <w:t xml:space="preserve">a la </w:t>
+      </w:r>
+      <w:r>
+        <w:t xml:space="preserve">región </w:t>
+      </w:r>
+      <w:r>
+        <w:t xml:space="preserve">correspondiente a los primeros 100 nodos insertados, </w:t>
+      </w:r>
+      <w:r>
+        <w:t xml:space="preserve">no es difícil ver el comportamiento de la estructura. </w:t>
+      </w:r>
+      <w:r>
+        <w:t xml:space="preserve">Se puede identificar en las primeras inserciones un salto brusco en el total de nodos grises y sobre todo en los blancos. Esto </w:t>
+      </w:r>
+      <w:r>
+        <w:t xml:space="preserve">coincide con que </w:t>
+      </w:r>
+      <w:r>
+        <w:t>los primeros puntos en ser insertados se encuentran muy cercanos, provocando una serie de colisiones, lo que genera un gran número de nodos grises y blancos, además de aumentar la profundidad</w:t>
+      </w:r>
+      <w:r>
+        <w:t>.</w:t>
+      </w:r>
+      <w:r>
+        <w:t xml:space="preserve"> Además, se puede ver que </w:t>
+      </w:r>
+      <w:r>
+        <w:t>mientras el total de nodos negros aumenta de forma lineal</w:t>
+      </w:r>
+      <w:r>
+        <w:t xml:space="preserve"> con cada inserción</w:t>
+      </w:r>
+      <w:r>
+        <w:t>, el total de nodos grises solo aumenta o se mantiene constante entre inserciones, no puede disminuir, mientras que para los nodos blancos se tiene</w:t>
+      </w:r>
+      <w:r>
+        <w:t xml:space="preserve"> que solo pueden aumentar o disminuir en cantidad, no pueden mantenerse constantes ya que para cada inserción se creará al menos un nodo gris o negro.</w:t>
+      </w:r>
     </w:p>
     <w:p/>
     <w:p/>
@@ -10927,7 +9351,6 @@
           <w:color w:val="FF0000"/>
         </w:rPr>
       </w:pPr>
-      <w:proofErr w:type="gramStart"/>
       <w:r>
         <w:rPr>
           <w:color w:val="FF0000"/>
@@ -10950,23 +9373,8 @@
         <w:rPr>
           <w:color w:val="FF0000"/>
         </w:rPr>
-        <w:t xml:space="preserve"> </w:t>
-      </w:r>
-      <w:proofErr w:type="spellStart"/>
-      <w:r>
-        <w:rPr>
-          <w:color w:val="FF0000"/>
-        </w:rPr>
-        <w:t>xD</w:t>
-      </w:r>
-      <w:proofErr w:type="spellEnd"/>
-      <w:r>
-        <w:rPr>
-          <w:color w:val="FF0000"/>
-        </w:rPr>
-        <w:t>!</w:t>
-      </w:r>
-      <w:proofErr w:type="gramEnd"/>
+        <w:t xml:space="preserve"> xD!</w:t>
+      </w:r>
     </w:p>
     <w:p/>
     <w:p>
@@ -10981,71 +9389,7 @@
           <w:color w:val="FF0000"/>
           <w:lang w:val="en-US"/>
         </w:rPr>
-        <w:t xml:space="preserve">2 * dx/r * </w:t>
-      </w:r>
-      <w:proofErr w:type="spellStart"/>
-      <w:r>
-        <w:rPr>
-          <w:color w:val="FF0000"/>
-          <w:lang w:val="en-US"/>
-        </w:rPr>
-        <w:t>i</w:t>
-      </w:r>
-      <w:proofErr w:type="spellEnd"/>
-      <w:r>
-        <w:rPr>
-          <w:color w:val="FF0000"/>
-          <w:lang w:val="en-US"/>
-        </w:rPr>
-        <w:t xml:space="preserve"> - dx + dx/r, 2 * </w:t>
-      </w:r>
-      <w:proofErr w:type="spellStart"/>
-      <w:r>
-        <w:rPr>
-          <w:color w:val="FF0000"/>
-          <w:lang w:val="en-US"/>
-        </w:rPr>
-        <w:t>dy</w:t>
-      </w:r>
-      <w:proofErr w:type="spellEnd"/>
-      <w:r>
-        <w:rPr>
-          <w:color w:val="FF0000"/>
-          <w:lang w:val="en-US"/>
-        </w:rPr>
-        <w:t xml:space="preserve">/r * j - </w:t>
-      </w:r>
-      <w:proofErr w:type="spellStart"/>
-      <w:r>
-        <w:rPr>
-          <w:color w:val="FF0000"/>
-          <w:lang w:val="en-US"/>
-        </w:rPr>
-        <w:t>dy</w:t>
-      </w:r>
-      <w:proofErr w:type="spellEnd"/>
-      <w:r>
-        <w:rPr>
-          <w:color w:val="FF0000"/>
-          <w:lang w:val="en-US"/>
-        </w:rPr>
-        <w:t xml:space="preserve"> + </w:t>
-      </w:r>
-      <w:proofErr w:type="spellStart"/>
-      <w:r>
-        <w:rPr>
-          <w:color w:val="FF0000"/>
-          <w:lang w:val="en-US"/>
-        </w:rPr>
-        <w:t>dy</w:t>
-      </w:r>
-      <w:proofErr w:type="spellEnd"/>
-      <w:r>
-        <w:rPr>
-          <w:color w:val="FF0000"/>
-          <w:lang w:val="en-US"/>
-        </w:rPr>
-        <w:t>/r</w:t>
+        <w:t>2 * dx/r * i - dx + dx/r, 2 * dy/r * j - dy + dy/r</w:t>
       </w:r>
     </w:p>
     <w:p>
@@ -11057,15 +9401,7 @@
     </w:p>
     <w:p>
       <w:r>
-        <w:t xml:space="preserve">Tiempo promedio de inserción de </w:t>
-      </w:r>
-      <w:proofErr w:type="gramStart"/>
-      <w:r>
-        <w:t>datos  =</w:t>
-      </w:r>
-      <w:proofErr w:type="gramEnd"/>
-      <w:r>
-        <w:t xml:space="preserve"> </w:t>
+        <w:t xml:space="preserve">Tiempo promedio de inserción de datos  = </w:t>
       </w:r>
       <w:r>
         <w:t>0.001379421449</w:t>
@@ -11225,18 +9561,8 @@
                               <w:ind w:left="708"/>
                               <w:contextualSpacing/>
                             </w:pPr>
-                            <w:proofErr w:type="spellStart"/>
-                            <w:proofErr w:type="gramStart"/>
-                            <w:r>
-                              <w:t>While</w:t>
-                            </w:r>
-                            <w:proofErr w:type="spellEnd"/>
-                            <w:r>
-                              <w:t>(</w:t>
-                            </w:r>
-                            <w:proofErr w:type="gramEnd"/>
-                            <w:r>
-                              <w:t>para cada dato):</w:t>
+                            <w:r>
+                              <w:t>While(para cada dato):</w:t>
                             </w:r>
                           </w:p>
                           <w:p>
@@ -11245,13 +9571,8 @@
                               <w:ind w:left="708" w:firstLine="708"/>
                               <w:contextualSpacing/>
                             </w:pPr>
-                            <w:proofErr w:type="spellStart"/>
-                            <w:r>
-                              <w:t>While</w:t>
-                            </w:r>
-                            <w:proofErr w:type="spellEnd"/>
-                            <w:r>
-                              <w:t>(repeticiones):</w:t>
+                            <w:r>
+                              <w:t>While(repeticiones):</w:t>
                             </w:r>
                           </w:p>
                           <w:p>
@@ -11273,21 +9594,7 @@
                               <w:rPr>
                                 <w:lang w:val="en-US"/>
                               </w:rPr>
-                              <w:t>If(</w:t>
-                            </w:r>
-                            <w:proofErr w:type="spellStart"/>
-                            <w:r>
-                              <w:rPr>
-                                <w:lang w:val="en-US"/>
-                              </w:rPr>
-                              <w:t>existe</w:t>
-                            </w:r>
-                            <w:proofErr w:type="spellEnd"/>
-                            <w:r>
-                              <w:rPr>
-                                <w:lang w:val="en-US"/>
-                              </w:rPr>
-                              <w:t>?):</w:t>
+                              <w:t>If(existe?):</w:t>
                             </w:r>
                           </w:p>
                           <w:p>
@@ -11345,34 +9652,7 @@
                                 <w:lang w:val="en-US"/>
                               </w:rPr>
                               <w:tab/>
-                            </w:r>
-                            <w:proofErr w:type="spellStart"/>
-                            <w:r>
-                              <w:rPr>
-                                <w:lang w:val="en-US"/>
-                              </w:rPr>
-                              <w:t>Insertar</w:t>
-                            </w:r>
-                            <w:proofErr w:type="spellEnd"/>
-                            <w:r>
-                              <w:rPr>
-                                <w:lang w:val="en-US"/>
-                              </w:rPr>
-                              <w:t>(</w:t>
-                            </w:r>
-                            <w:proofErr w:type="spellStart"/>
-                            <w:r>
-                              <w:rPr>
-                                <w:lang w:val="en-US"/>
-                              </w:rPr>
-                              <w:t>dato</w:t>
-                            </w:r>
-                            <w:proofErr w:type="spellEnd"/>
-                            <w:r>
-                              <w:rPr>
-                                <w:lang w:val="en-US"/>
-                              </w:rPr>
-                              <w:t>)</w:t>
+                              <w:t>Insertar(dato)</w:t>
                             </w:r>
                           </w:p>
                           <w:p>
@@ -11459,21 +9739,7 @@
                                 <w:lang w:val="en-US"/>
                               </w:rPr>
                               <w:tab/>
-                              <w:t>Remover(</w:t>
-                            </w:r>
-                            <w:proofErr w:type="spellStart"/>
-                            <w:r>
-                              <w:rPr>
-                                <w:lang w:val="en-US"/>
-                              </w:rPr>
-                              <w:t>dato</w:t>
-                            </w:r>
-                            <w:proofErr w:type="spellEnd"/>
-                            <w:r>
-                              <w:rPr>
-                                <w:lang w:val="en-US"/>
-                              </w:rPr>
-                              <w:t>)</w:t>
+                              <w:t>Remover(dato)</w:t>
                             </w:r>
                           </w:p>
                           <w:p>
@@ -11500,13 +9766,8 @@
                               </w:rPr>
                               <w:tab/>
                             </w:r>
-                            <w:proofErr w:type="spellStart"/>
-                            <w:r>
-                              <w:t>Timer</w:t>
-                            </w:r>
-                            <w:proofErr w:type="spellEnd"/>
-                            <w:r>
-                              <w:t xml:space="preserve"> off</w:t>
+                            <w:r>
+                              <w:t>Timer off</w:t>
                             </w:r>
                           </w:p>
                           <w:p>
@@ -11639,18 +9900,8 @@
                         <w:ind w:left="708"/>
                         <w:contextualSpacing/>
                       </w:pPr>
-                      <w:proofErr w:type="spellStart"/>
-                      <w:proofErr w:type="gramStart"/>
-                      <w:r>
-                        <w:t>While</w:t>
-                      </w:r>
-                      <w:proofErr w:type="spellEnd"/>
-                      <w:r>
-                        <w:t>(</w:t>
-                      </w:r>
-                      <w:proofErr w:type="gramEnd"/>
-                      <w:r>
-                        <w:t>para cada dato):</w:t>
+                      <w:r>
+                        <w:t>While(para cada dato):</w:t>
                       </w:r>
                     </w:p>
                     <w:p>
@@ -11659,13 +9910,8 @@
                         <w:ind w:left="708" w:firstLine="708"/>
                         <w:contextualSpacing/>
                       </w:pPr>
-                      <w:proofErr w:type="spellStart"/>
-                      <w:r>
-                        <w:t>While</w:t>
-                      </w:r>
-                      <w:proofErr w:type="spellEnd"/>
-                      <w:r>
-                        <w:t>(repeticiones):</w:t>
+                      <w:r>
+                        <w:t>While(repeticiones):</w:t>
                       </w:r>
                     </w:p>
                     <w:p>
@@ -11687,21 +9933,7 @@
                         <w:rPr>
                           <w:lang w:val="en-US"/>
                         </w:rPr>
-                        <w:t>If(</w:t>
-                      </w:r>
-                      <w:proofErr w:type="spellStart"/>
-                      <w:r>
-                        <w:rPr>
-                          <w:lang w:val="en-US"/>
-                        </w:rPr>
-                        <w:t>existe</w:t>
-                      </w:r>
-                      <w:proofErr w:type="spellEnd"/>
-                      <w:r>
-                        <w:rPr>
-                          <w:lang w:val="en-US"/>
-                        </w:rPr>
-                        <w:t>?):</w:t>
+                        <w:t>If(existe?):</w:t>
                       </w:r>
                     </w:p>
                     <w:p>
@@ -11759,34 +9991,7 @@
                           <w:lang w:val="en-US"/>
                         </w:rPr>
                         <w:tab/>
-                      </w:r>
-                      <w:proofErr w:type="spellStart"/>
-                      <w:r>
-                        <w:rPr>
-                          <w:lang w:val="en-US"/>
-                        </w:rPr>
-                        <w:t>Insertar</w:t>
-                      </w:r>
-                      <w:proofErr w:type="spellEnd"/>
-                      <w:r>
-                        <w:rPr>
-                          <w:lang w:val="en-US"/>
-                        </w:rPr>
-                        <w:t>(</w:t>
-                      </w:r>
-                      <w:proofErr w:type="spellStart"/>
-                      <w:r>
-                        <w:rPr>
-                          <w:lang w:val="en-US"/>
-                        </w:rPr>
-                        <w:t>dato</w:t>
-                      </w:r>
-                      <w:proofErr w:type="spellEnd"/>
-                      <w:r>
-                        <w:rPr>
-                          <w:lang w:val="en-US"/>
-                        </w:rPr>
-                        <w:t>)</w:t>
+                        <w:t>Insertar(dato)</w:t>
                       </w:r>
                     </w:p>
                     <w:p>
@@ -11873,21 +10078,7 @@
                           <w:lang w:val="en-US"/>
                         </w:rPr>
                         <w:tab/>
-                        <w:t>Remover(</w:t>
-                      </w:r>
-                      <w:proofErr w:type="spellStart"/>
-                      <w:r>
-                        <w:rPr>
-                          <w:lang w:val="en-US"/>
-                        </w:rPr>
-                        <w:t>dato</w:t>
-                      </w:r>
-                      <w:proofErr w:type="spellEnd"/>
-                      <w:r>
-                        <w:rPr>
-                          <w:lang w:val="en-US"/>
-                        </w:rPr>
-                        <w:t>)</w:t>
+                        <w:t>Remover(dato)</w:t>
                       </w:r>
                     </w:p>
                     <w:p>
@@ -11914,13 +10105,8 @@
                         </w:rPr>
                         <w:tab/>
                       </w:r>
-                      <w:proofErr w:type="spellStart"/>
-                      <w:r>
-                        <w:t>Timer</w:t>
-                      </w:r>
-                      <w:proofErr w:type="spellEnd"/>
-                      <w:r>
-                        <w:t xml:space="preserve"> off</w:t>
+                      <w:r>
+                        <w:t>Timer off</w:t>
                       </w:r>
                     </w:p>
                     <w:p>
@@ -12036,39 +10222,10 @@
         </w:numPr>
       </w:pPr>
       <w:r>
-        <w:t xml:space="preserve">Uso de </w:t>
-      </w:r>
-      <w:proofErr w:type="spellStart"/>
-      <w:r>
-        <w:t>Doubles</w:t>
-      </w:r>
-      <w:proofErr w:type="spellEnd"/>
-      <w:r>
-        <w:t xml:space="preserve"> para posiciones y </w:t>
-      </w:r>
-      <w:proofErr w:type="spellStart"/>
-      <w:r>
-        <w:t>Unsigned</w:t>
-      </w:r>
-      <w:proofErr w:type="spellEnd"/>
-      <w:r>
-        <w:t xml:space="preserve"> </w:t>
-      </w:r>
-      <w:proofErr w:type="spellStart"/>
-      <w:r>
-        <w:t>long</w:t>
-      </w:r>
-      <w:proofErr w:type="spellEnd"/>
-      <w:r>
-        <w:t xml:space="preserve"> </w:t>
-      </w:r>
-      <w:proofErr w:type="spellStart"/>
-      <w:r>
-        <w:t>long</w:t>
-      </w:r>
-      <w:proofErr w:type="spellEnd"/>
-      <w:r>
-        <w:t xml:space="preserve"> para total de poblaciones</w:t>
+        <w:t>Uso de Doubles</w:t>
+      </w:r>
+      <w:r>
+        <w:t xml:space="preserve"> para posiciones y Unsigned long long para total de poblaciones</w:t>
       </w:r>
     </w:p>
     <w:p>
@@ -12091,21 +10248,8 @@
           <w:numId w:val="3"/>
         </w:numPr>
       </w:pPr>
-      <w:proofErr w:type="spellStart"/>
-      <w:r>
-        <w:t>xMin</w:t>
-      </w:r>
-      <w:proofErr w:type="spellEnd"/>
-      <w:r>
-        <w:t xml:space="preserve"> &lt;= x &lt; </w:t>
-      </w:r>
-      <w:proofErr w:type="spellStart"/>
-      <w:r>
-        <w:t>xMax</w:t>
-      </w:r>
-      <w:proofErr w:type="spellEnd"/>
-      <w:r>
-        <w:t xml:space="preserve"> y</w:t>
+      <w:r>
+        <w:t>xMin &lt;= x &lt; xMax y</w:t>
       </w:r>
       <w:r>
         <w:t xml:space="preserve"> </w:t>
@@ -12137,13 +10281,9 @@
           <w:numId w:val="3"/>
         </w:numPr>
       </w:pPr>
-      <w:proofErr w:type="gramStart"/>
-      <w:r>
-        <w:t>Total</w:t>
-      </w:r>
-      <w:proofErr w:type="gramEnd"/>
-      <w:r>
-        <w:t xml:space="preserve"> de nodos blancos, negros, grises en estructura</w:t>
+      <w:r>
+        <w:lastRenderedPageBreak/>
+        <w:t>Total de nodos blancos, negros, grises en estructura</w:t>
       </w:r>
     </w:p>
     <w:p>
@@ -12187,7 +10327,6 @@
         <w:rPr>
           <w:noProof/>
         </w:rPr>
-        <w:lastRenderedPageBreak/>
         <w:drawing>
           <wp:inline distT="0" distB="0" distL="0" distR="0" wp14:anchorId="61DF7399" wp14:editId="0C5AFC1F">
             <wp:extent cx="5612130" cy="2873375"/>
@@ -12281,6 +10420,7 @@
         <w:rPr>
           <w:noProof/>
         </w:rPr>
+        <w:lastRenderedPageBreak/>
         <w:drawing>
           <wp:inline distT="0" distB="0" distL="0" distR="0" wp14:anchorId="68A4DDDC" wp14:editId="741348FD">
             <wp:extent cx="5612130" cy="2873375"/>
@@ -12372,7 +10512,6 @@
         <w:rPr>
           <w:noProof/>
         </w:rPr>
-        <w:lastRenderedPageBreak/>
         <w:drawing>
           <wp:anchor distT="0" distB="0" distL="114300" distR="114300" simplePos="0" relativeHeight="251678720" behindDoc="0" locked="0" layoutInCell="1" allowOverlap="1" wp14:anchorId="08972647" wp14:editId="1E2FB3C3">
             <wp:simplePos x="0" y="0"/>
@@ -12438,6 +10577,7 @@
         <w:rPr>
           <w:noProof/>
         </w:rPr>
+        <w:lastRenderedPageBreak/>
         <w:drawing>
           <wp:anchor distT="0" distB="0" distL="114300" distR="114300" simplePos="0" relativeHeight="251679744" behindDoc="0" locked="0" layoutInCell="1" allowOverlap="1" wp14:anchorId="6ED62F64" wp14:editId="3C839EB2">
             <wp:simplePos x="0" y="0"/>
@@ -12554,7 +10694,6 @@
     <w:p/>
     <w:p>
       <w:r>
-        <w:lastRenderedPageBreak/>
         <w:t>L</w:t>
       </w:r>
       <w:r>
@@ -12826,15 +10965,7 @@
         </w:numPr>
       </w:pPr>
       <w:r>
-        <w:t>Las PR-</w:t>
-      </w:r>
-      <w:proofErr w:type="spellStart"/>
-      <w:r>
-        <w:t>Quadtree</w:t>
-      </w:r>
-      <w:proofErr w:type="spellEnd"/>
-      <w:r>
-        <w:t xml:space="preserve"> se pueden utilizar como hash-tables de llave bidimensional. </w:t>
+        <w:t xml:space="preserve">Las PR-Quadtree se pueden utilizar como hash-tables de llave bidimensional. </w:t>
       </w:r>
     </w:p>
     <w:p>
@@ -12846,67 +10977,23 @@
         </w:numPr>
       </w:pPr>
       <w:r>
-        <w:t>Al crear la estructura existen algunos nodos hoja con bajas profundidades (</w:t>
-      </w:r>
-      <w:proofErr w:type="gramStart"/>
-      <w:r>
-        <w:t>2 :O??</w:t>
-      </w:r>
-      <w:proofErr w:type="gramEnd"/>
-      <w:r>
-        <w:t>)</w:t>
-      </w:r>
-      <w:r>
-        <w:t xml:space="preserve"> esto quiere decir que hay algunos cuadrantes de GRAN tamaño que poseen 1 solo punto, lo </w:t>
-      </w:r>
-      <w:proofErr w:type="spellStart"/>
-      <w:r>
-        <w:t>mas</w:t>
-      </w:r>
-      <w:proofErr w:type="spellEnd"/>
-      <w:r>
-        <w:t xml:space="preserve"> probable es que sean islas. De este dato se puede inferir/concluir</w:t>
-      </w:r>
-      <w:r>
-        <w:t xml:space="preserve"> que entre </w:t>
-      </w:r>
-      <w:proofErr w:type="spellStart"/>
-      <w:r>
-        <w:t>mas</w:t>
-      </w:r>
-      <w:proofErr w:type="spellEnd"/>
-      <w:r>
-        <w:t xml:space="preserve"> arriba este un nodo en el árbol (es decir entre menor sea su profundidad), más alejado estará este punto de los otros. </w:t>
-      </w:r>
-      <w:r>
-        <w:t>De esta forma la estructura PR-</w:t>
-      </w:r>
-      <w:proofErr w:type="spellStart"/>
-      <w:r>
-        <w:t>Quadtree</w:t>
-      </w:r>
-      <w:proofErr w:type="spellEnd"/>
-      <w:r>
-        <w:t xml:space="preserve"> puede servir para deducir el aislamiento entre puntos. AHORA, esto no siempre es así, ya que podríamos estar en nodos de baja </w:t>
-      </w:r>
-      <w:proofErr w:type="gramStart"/>
-      <w:r>
-        <w:t>profundidad</w:t>
-      </w:r>
-      <w:proofErr w:type="gramEnd"/>
-      <w:r>
-        <w:t xml:space="preserve"> pero un nodo hermano puede tener un punto que este muy cercano, por ejemplo, si dos puntos están al lado del mismo borde en sus cuadrantes, entonces no están aislados! </w:t>
-      </w:r>
-      <w:r>
-        <w:t xml:space="preserve">De todas </w:t>
-      </w:r>
-      <w:proofErr w:type="gramStart"/>
-      <w:r>
-        <w:t>maneras</w:t>
-      </w:r>
-      <w:proofErr w:type="gramEnd"/>
-      <w:r>
-        <w:t xml:space="preserve"> debe existir una forma de decidir el nivel de aislamiento, quizás se puede calcular la existencia de al menos un nodo entre ambos nodos, y eso aseguraría que se encuentran alejados.</w:t>
+        <w:t>Al crear la estructura existen algunos nodos hoja con bajas profundidades (2 :O??)</w:t>
+      </w:r>
+      <w:r>
+        <w:t xml:space="preserve"> esto quiere decir que hay algunos cuadrantes de GRAN tamaño que poseen 1 solo punto, lo mas probable es que sean islas. De este dato se puede inferir/concluir</w:t>
+      </w:r>
+      <w:r>
+        <w:t xml:space="preserve"> que entre mas </w:t>
+      </w:r>
+      <w:r>
+        <w:lastRenderedPageBreak/>
+        <w:t xml:space="preserve">arriba este un nodo en el árbol (es decir entre menor sea su profundidad), más alejado estará este punto de los otros. </w:t>
+      </w:r>
+      <w:r>
+        <w:t xml:space="preserve">De esta forma la estructura PR-Quadtree puede servir para deducir el aislamiento entre puntos. AHORA, esto no siempre es así, ya que podríamos estar en nodos de baja profundidad pero un nodo hermano puede tener un punto que este muy cercano, por ejemplo, si dos puntos están al lado del mismo borde en sus cuadrantes, entonces no están aislados! </w:t>
+      </w:r>
+      <w:r>
+        <w:t>De todas maneras debe existir una forma de decidir el nivel de aislamiento, quizás se puede calcular la existencia de al menos un nodo entre ambos nodos, y eso aseguraría que se encuentran alejados.</w:t>
       </w:r>
     </w:p>
     <w:p/>
@@ -12924,69 +11011,29 @@
         <w:t>rápidos</w:t>
       </w:r>
       <w:r>
+        <w:t xml:space="preserve"> ( menores a 50 uSeg) que las pruebas de velocidad tienden a mostrar</w:t>
+      </w:r>
+      <w:r>
         <w:t xml:space="preserve"> </w:t>
       </w:r>
-      <w:proofErr w:type="gramStart"/>
-      <w:r>
-        <w:t>( menores</w:t>
-      </w:r>
-      <w:proofErr w:type="gramEnd"/>
-      <w:r>
-        <w:t xml:space="preserve"> a 50 </w:t>
-      </w:r>
-      <w:proofErr w:type="spellStart"/>
-      <w:r>
-        <w:t>uSeg</w:t>
-      </w:r>
-      <w:proofErr w:type="spellEnd"/>
-      <w:r>
-        <w:t>) que las pruebas de velocidad tienden a mostrar</w:t>
+      <w:r>
+        <w:t>ruido provocado por "quien sabe qué estará haciendo el compu xD". Debido a esto hicimos la prueba de aumentar</w:t>
       </w:r>
       <w:r>
         <w:t xml:space="preserve"> </w:t>
       </w:r>
       <w:r>
-        <w:t xml:space="preserve">ruido provocado por "quien sabe qué estará haciendo el </w:t>
-      </w:r>
-      <w:proofErr w:type="spellStart"/>
-      <w:r>
-        <w:t>compu</w:t>
-      </w:r>
-      <w:proofErr w:type="spellEnd"/>
+        <w:t xml:space="preserve">el </w:t>
+      </w:r>
+      <w:r>
+        <w:t>área</w:t>
+      </w:r>
+      <w:r>
+        <w:t xml:space="preserve"> del cuadrante inicial de 360x360 a 200MillonesX200Millones XD pero esto solo aumento la profundidad</w:t>
+      </w:r>
       <w:r>
         <w:t xml:space="preserve"> </w:t>
       </w:r>
-      <w:proofErr w:type="spellStart"/>
-      <w:r>
-        <w:t>xD</w:t>
-      </w:r>
-      <w:proofErr w:type="spellEnd"/>
-      <w:r>
-        <w:t>". Debido a esto hicimos la prueba de aumentar</w:t>
-      </w:r>
-      <w:r>
-        <w:t xml:space="preserve"> </w:t>
-      </w:r>
-      <w:r>
-        <w:t xml:space="preserve">el </w:t>
-      </w:r>
-      <w:r>
-        <w:t>área</w:t>
-      </w:r>
-      <w:r>
-        <w:t xml:space="preserve"> del cuadrante inicial de 360x360 a 200MillonesX200Millones </w:t>
-      </w:r>
-      <w:proofErr w:type="gramStart"/>
-      <w:r>
-        <w:t>XD</w:t>
-      </w:r>
-      <w:proofErr w:type="gramEnd"/>
-      <w:r>
-        <w:t xml:space="preserve"> pero esto solo aumento la profundidad</w:t>
-      </w:r>
-      <w:r>
-        <w:t xml:space="preserve"> </w:t>
-      </w:r>
       <w:r>
         <w:t>m</w:t>
       </w:r>
@@ -12994,33 +11041,18 @@
         <w:t>á</w:t>
       </w:r>
       <w:r>
-        <w:t xml:space="preserve">xima de los nodos en el </w:t>
-      </w:r>
-      <w:proofErr w:type="spellStart"/>
-      <w:r>
-        <w:t>quadtree</w:t>
-      </w:r>
-      <w:proofErr w:type="spellEnd"/>
-      <w:r>
-        <w:t xml:space="preserve"> de 32 a 51, por lo que sigue siendo una profundidad muy pequeña para realizar </w:t>
+        <w:t xml:space="preserve">xima de los nodos en el quadtree de 32 a 51, por lo que sigue siendo una profundidad muy pequeña para realizar </w:t>
       </w:r>
     </w:p>
     <w:p>
-      <w:proofErr w:type="gramStart"/>
       <w:r>
         <w:t>pruebas :p</w:t>
       </w:r>
-      <w:proofErr w:type="gramEnd"/>
     </w:p>
     <w:p>
       <w:r>
-        <w:t xml:space="preserve">por </w:t>
-      </w:r>
-      <w:proofErr w:type="gramStart"/>
-      <w:r>
-        <w:t>obtener:!!!!</w:t>
-      </w:r>
-      <w:proofErr w:type="gramEnd"/>
+        <w:t>por obtener:!!!!</w:t>
+      </w:r>
     </w:p>
     <w:p>
       <w:pPr>
@@ -13031,15 +11063,7 @@
         </w:numPr>
       </w:pPr>
       <w:r>
-        <w:t xml:space="preserve">Obtener grafica de </w:t>
-      </w:r>
-      <w:proofErr w:type="spellStart"/>
-      <w:r>
-        <w:t>hisrograma</w:t>
-      </w:r>
-      <w:proofErr w:type="spellEnd"/>
-      <w:r>
-        <w:t xml:space="preserve"> de profundidades por inserción para mostrar como crece el árbol en profundidad a medida que se insertan elementos.</w:t>
+        <w:t>Obtener grafica de hisrograma de profundidades por inserción para mostrar como crece el árbol en profundidad a medida que se insertan elementos.</w:t>
       </w:r>
     </w:p>
     <w:p>
@@ -13065,16 +11089,7 @@
         </w:numPr>
       </w:pPr>
       <w:r>
-        <w:lastRenderedPageBreak/>
-        <w:t xml:space="preserve">El </w:t>
-      </w:r>
-      <w:proofErr w:type="spellStart"/>
-      <w:r>
-        <w:t>quadtree</w:t>
-      </w:r>
-      <w:proofErr w:type="spellEnd"/>
-      <w:r>
-        <w:t xml:space="preserve"> ideal es </w:t>
+        <w:t xml:space="preserve">El quadtree ideal es </w:t>
       </w:r>
       <w:r>
         <w:t xml:space="preserve">como </w:t>
@@ -13083,48 +11098,16 @@
         <w:t xml:space="preserve">una pirámide de pascal con todos los nodos en las hojas que es equivalente a tener todos los puntos separados de forma equidistante en el espacio. Usando la recurrencia de la pirámide de pascal se puede obtener el total de nodos grises </w:t>
       </w:r>
       <w:r>
-        <w:t xml:space="preserve">(ya que no </w:t>
-      </w:r>
-      <w:proofErr w:type="gramStart"/>
-      <w:r>
-        <w:t>habrían</w:t>
-      </w:r>
-      <w:proofErr w:type="gramEnd"/>
-      <w:r>
-        <w:t xml:space="preserve"> nodos blancos en un </w:t>
-      </w:r>
-      <w:proofErr w:type="spellStart"/>
-      <w:r>
-        <w:t>quadtree</w:t>
-      </w:r>
-      <w:proofErr w:type="spellEnd"/>
-      <w:r>
-        <w:t xml:space="preserve"> ideal) </w:t>
-      </w:r>
-      <w:r>
-        <w:t xml:space="preserve">que </w:t>
-      </w:r>
-      <w:proofErr w:type="spellStart"/>
-      <w:r>
-        <w:t>serian</w:t>
-      </w:r>
-      <w:proofErr w:type="spellEnd"/>
-      <w:r>
-        <w:t xml:space="preserve"> necesarios para guardar los n nodos grises (con lo que se puede concluir el uso de memoria mínimo para guardar n datos y la eficiencia en memoria</w:t>
+        <w:t xml:space="preserve">(ya que no habrían nodos blancos en un quadtree ideal) </w:t>
+      </w:r>
+      <w:r>
+        <w:t>que serian necesarios para guardar los n nodos grises (con lo que se puede concluir el uso de memoria mínimo para guardar n datos y la eficiencia en memoria</w:t>
       </w:r>
       <w:r>
         <w:t xml:space="preserve"> al comparar nodos grises vs nodos negros.</w:t>
       </w:r>
       <w:r>
-        <w:t xml:space="preserve"> </w:t>
-      </w:r>
-      <w:proofErr w:type="gramStart"/>
-      <w:r>
-        <w:t>:OOO</w:t>
-      </w:r>
-      <w:proofErr w:type="gramEnd"/>
-      <w:r>
-        <w:t>!</w:t>
+        <w:t xml:space="preserve"> :OOO!</w:t>
       </w:r>
     </w:p>
     <w:p>
@@ -13243,7 +11226,6 @@
           <w:lang w:eastAsia="es-CL"/>
         </w:rPr>
       </w:pPr>
-      <w:proofErr w:type="spellStart"/>
       <w:r>
         <w:rPr>
           <w:rFonts w:ascii="inherit" w:eastAsia="Times New Roman" w:hAnsi="inherit" w:cs="Helvetica"/>
@@ -13252,18 +11234,7 @@
           <w:szCs w:val="24"/>
           <w:lang w:eastAsia="es-CL"/>
         </w:rPr>
-        <w:t>an</w:t>
-      </w:r>
-      <w:proofErr w:type="spellEnd"/>
-      <w:r>
-        <w:rPr>
-          <w:rFonts w:ascii="inherit" w:eastAsia="Times New Roman" w:hAnsi="inherit" w:cs="Helvetica"/>
-          <w:color w:val="000000"/>
-          <w:sz w:val="24"/>
-          <w:szCs w:val="24"/>
-          <w:lang w:eastAsia="es-CL"/>
-        </w:rPr>
-        <w:t xml:space="preserve"> = 5an-1 - 4an-2</w:t>
+        <w:t>an = 5an-1 - 4an-2</w:t>
       </w:r>
     </w:p>
     <w:p>
@@ -13381,29 +11352,7 @@
           <w:szCs w:val="24"/>
           <w:lang w:eastAsia="es-CL"/>
         </w:rPr>
-        <w:t>(x-</w:t>
-      </w:r>
-      <w:proofErr w:type="gramStart"/>
-      <w:r>
-        <w:rPr>
-          <w:rFonts w:ascii="inherit" w:eastAsia="Times New Roman" w:hAnsi="inherit" w:cs="Helvetica"/>
-          <w:color w:val="000000"/>
-          <w:sz w:val="24"/>
-          <w:szCs w:val="24"/>
-          <w:lang w:eastAsia="es-CL"/>
-        </w:rPr>
-        <w:t>4)(</w:t>
-      </w:r>
-      <w:proofErr w:type="gramEnd"/>
-      <w:r>
-        <w:rPr>
-          <w:rFonts w:ascii="inherit" w:eastAsia="Times New Roman" w:hAnsi="inherit" w:cs="Helvetica"/>
-          <w:color w:val="000000"/>
-          <w:sz w:val="24"/>
-          <w:szCs w:val="24"/>
-          <w:lang w:eastAsia="es-CL"/>
-        </w:rPr>
-        <w:t>x-1)</w:t>
+        <w:t>(x-4)(x-1)</w:t>
       </w:r>
     </w:p>
     <w:p>
@@ -13454,7 +11403,6 @@
           <w:lang w:eastAsia="es-CL"/>
         </w:rPr>
       </w:pPr>
-      <w:proofErr w:type="spellStart"/>
       <w:r>
         <w:rPr>
           <w:rFonts w:ascii="inherit" w:eastAsia="Times New Roman" w:hAnsi="inherit" w:cs="Helvetica"/>
@@ -13463,18 +11411,7 @@
           <w:szCs w:val="24"/>
           <w:lang w:eastAsia="es-CL"/>
         </w:rPr>
-        <w:t>an</w:t>
-      </w:r>
-      <w:proofErr w:type="spellEnd"/>
-      <w:r>
-        <w:rPr>
-          <w:rFonts w:ascii="inherit" w:eastAsia="Times New Roman" w:hAnsi="inherit" w:cs="Helvetica"/>
-          <w:color w:val="000000"/>
-          <w:sz w:val="24"/>
-          <w:szCs w:val="24"/>
-          <w:lang w:eastAsia="es-CL"/>
-        </w:rPr>
-        <w:t xml:space="preserve"> = 4/3 * 4^n - 1/3</w:t>
+        <w:t>an = 4/3 * 4^n - 1/3</w:t>
       </w:r>
     </w:p>
     <w:p>
@@ -14466,6 +12403,11 @@
       <w:szCs w:val="18"/>
     </w:rPr>
   </w:style>
+  <w:style w:type="character" w:customStyle="1" w:styleId="qv3wpe">
+    <w:name w:val="qv3wpe"/>
+    <w:basedOn w:val="DefaultParagraphFont"/>
+    <w:rsid w:val="00785A7E"/>
+  </w:style>
 </w:styles>
 </file>
 

</xml_diff>